<commit_message>
Chaged some funtions on MainActiviy to add finesse. Going to deliver the code today. Wish me luck :)
</commit_message>
<xml_diff>
--- a/Report/Projeto Final II RELATORIO.docx
+++ b/Report/Projeto Final II RELATORIO.docx
@@ -330,12 +330,7 @@
         <w:pStyle w:val="Normal"/>
         <w:spacing w:before="0" w:after="720"/>
         <w:jc w:val="right"/>
-        <w:rPr>
-          <w:rFonts w:ascii="Times New Roman" w:hAnsi="Times New Roman" w:eastAsia="Times New Roman" w:cs="Times New Roman"/>
-          <w:color w:val="00000A"/>
-          <w:sz w:val="24"/>
-          <w:szCs w:val="24"/>
-        </w:rPr>
+        <w:rPr/>
       </w:pPr>
       <w:r>
         <w:rPr>
@@ -347,7 +342,7 @@
           <w:sz w:val="32"/>
           <w:szCs w:val="32"/>
         </w:rPr>
-        <w:t>Proposta de Projeto Final de Graduação</w:t>
+        <w:t>Projeto Final de Graduação</w:t>
       </w:r>
     </w:p>
     <w:p>
@@ -587,12 +582,7 @@
         <w:pStyle w:val="Normal"/>
         <w:spacing w:before="0" w:after="0"/>
         <w:jc w:val="right"/>
-        <w:rPr>
-          <w:rFonts w:ascii="Times New Roman" w:hAnsi="Times New Roman" w:eastAsia="Times New Roman" w:cs="Times New Roman"/>
-          <w:color w:val="00000A"/>
-          <w:sz w:val="24"/>
-          <w:szCs w:val="24"/>
-        </w:rPr>
+        <w:rPr/>
       </w:pPr>
       <w:r>
         <w:rPr>
@@ -601,7 +591,7 @@
           <w:sz w:val="23"/>
           <w:szCs w:val="23"/>
         </w:rPr>
-        <w:t>Rio de Janeiro, setembro de 2014</w:t>
+        <w:t>Rio de Janeiro, Janeiro de 2016</w:t>
       </w:r>
     </w:p>
     <w:p>
@@ -964,12 +954,7 @@
         <w:pStyle w:val="Normal"/>
         <w:spacing w:before="0" w:after="0"/>
         <w:jc w:val="right"/>
-        <w:rPr>
-          <w:rFonts w:ascii="Times New Roman" w:hAnsi="Times New Roman" w:eastAsia="Times New Roman" w:cs="Times New Roman"/>
-          <w:color w:val="00000A"/>
-          <w:sz w:val="24"/>
-          <w:szCs w:val="24"/>
-        </w:rPr>
+        <w:rPr/>
       </w:pPr>
       <w:r>
         <w:rPr>
@@ -978,7 +963,7 @@
           <w:sz w:val="23"/>
           <w:szCs w:val="23"/>
         </w:rPr>
-        <w:t>setembro de 2014.</w:t>
+        <w:t>Janeiro de 2016.</w:t>
       </w:r>
     </w:p>
     <w:p>
@@ -1011,7 +996,7 @@
           <w:docPartGallery w:val="Table of Contents"/>
           <w:docPartUnique w:val=""/>
         </w:docPartObj>
-        <w:id w:val="361585083"/>
+        <w:id w:val="2029851157"/>
       </w:sdtPr>
       <w:sdtContent>
         <w:p>
@@ -1075,17 +1060,6 @@
             <w:r>
               <w:rPr>
                 <w:webHidden/>
-                <w:rStyle w:val="IndexLink"/>
-                <w:rFonts w:cs="Arial" w:ascii="Arial" w:hAnsi="Arial"/>
-                <w:color w:val="000000" w:themeColor="text1"/>
-                <w:sz w:val="22"/>
-                <w:szCs w:val="22"/>
-              </w:rPr>
-              <w:t>Introdução</w:t>
-            </w:r>
-            <w:r>
-              <w:rPr>
-                <w:webHidden/>
               </w:rPr>
               <w:fldChar w:fldCharType="begin"/>
             </w:r>
@@ -1103,6 +1077,7 @@
             </w:r>
             <w:r>
               <w:rPr>
+                <w:webHidden/>
                 <w:rStyle w:val="IndexLink"/>
                 <w:rFonts w:cs="Arial" w:ascii="Arial" w:hAnsi="Arial"/>
                 <w:vanish w:val="false"/>
@@ -1110,6 +1085,7 @@
                 <w:sz w:val="22"/>
                 <w:szCs w:val="22"/>
               </w:rPr>
+              <w:t>Introdução</w:t>
               <w:tab/>
               <w:t>5</w:t>
             </w:r>
@@ -1155,6 +1131,7 @@
                 <w:webHidden/>
                 <w:rStyle w:val="IndexLink"/>
                 <w:rFonts w:cs="Arial" w:ascii="Arial" w:hAnsi="Arial"/>
+                <w:vanish w:val="false"/>
                 <w:color w:val="000000" w:themeColor="text1"/>
                 <w:szCs w:val="22"/>
               </w:rPr>
@@ -1202,6 +1179,7 @@
                 <w:webHidden/>
                 <w:rStyle w:val="IndexLink"/>
                 <w:rFonts w:cs="Arial" w:ascii="Arial" w:hAnsi="Arial"/>
+                <w:vanish w:val="false"/>
                 <w:color w:val="000000" w:themeColor="text1"/>
                 <w:szCs w:val="22"/>
               </w:rPr>
@@ -1249,6 +1227,7 @@
                 <w:webHidden/>
                 <w:rStyle w:val="IndexLink"/>
                 <w:rFonts w:cs="Arial" w:ascii="Arial" w:hAnsi="Arial"/>
+                <w:vanish w:val="false"/>
                 <w:color w:val="000000" w:themeColor="text1"/>
                 <w:szCs w:val="22"/>
               </w:rPr>
@@ -1293,17 +1272,6 @@
             <w:r>
               <w:rPr>
                 <w:webHidden/>
-                <w:rStyle w:val="IndexLink"/>
-                <w:rFonts w:cs="Arial" w:ascii="Arial" w:hAnsi="Arial"/>
-                <w:color w:val="000000" w:themeColor="text1"/>
-                <w:sz w:val="22"/>
-                <w:szCs w:val="22"/>
-              </w:rPr>
-              <w:t>Estado da Arte</w:t>
-            </w:r>
-            <w:r>
-              <w:rPr>
-                <w:webHidden/>
               </w:rPr>
               <w:fldChar w:fldCharType="begin"/>
             </w:r>
@@ -1321,6 +1289,7 @@
             </w:r>
             <w:r>
               <w:rPr>
+                <w:webHidden/>
                 <w:rStyle w:val="IndexLink"/>
                 <w:rFonts w:cs="Arial" w:ascii="Arial" w:hAnsi="Arial"/>
                 <w:vanish w:val="false"/>
@@ -1328,6 +1297,7 @@
                 <w:sz w:val="22"/>
                 <w:szCs w:val="22"/>
               </w:rPr>
+              <w:t>Estado da Arte</w:t>
               <w:tab/>
               <w:t>6</w:t>
             </w:r>
@@ -1373,6 +1343,7 @@
                 <w:webHidden/>
                 <w:rStyle w:val="IndexLink"/>
                 <w:rFonts w:cs="Arial" w:ascii="Arial" w:hAnsi="Arial"/>
+                <w:vanish w:val="false"/>
                 <w:color w:val="000000" w:themeColor="text1"/>
                 <w:szCs w:val="22"/>
               </w:rPr>
@@ -1420,6 +1391,7 @@
                 <w:webHidden/>
                 <w:rStyle w:val="IndexLink"/>
                 <w:rFonts w:cs="Arial" w:ascii="Arial" w:hAnsi="Arial"/>
+                <w:vanish w:val="false"/>
                 <w:color w:val="000000" w:themeColor="text1"/>
                 <w:szCs w:val="22"/>
               </w:rPr>
@@ -1467,6 +1439,7 @@
                 <w:webHidden/>
                 <w:rStyle w:val="IndexLink"/>
                 <w:rFonts w:cs="Arial" w:ascii="Arial" w:hAnsi="Arial"/>
+                <w:vanish w:val="false"/>
                 <w:color w:val="000000" w:themeColor="text1"/>
                 <w:szCs w:val="22"/>
               </w:rPr>
@@ -1511,17 +1484,6 @@
             <w:r>
               <w:rPr>
                 <w:webHidden/>
-                <w:rStyle w:val="IndexLink"/>
-                <w:rFonts w:cs="Arial" w:ascii="Arial" w:hAnsi="Arial"/>
-                <w:color w:val="000000" w:themeColor="text1"/>
-                <w:sz w:val="22"/>
-                <w:szCs w:val="22"/>
-              </w:rPr>
-              <w:t>Proposta e objetivos do trabalho</w:t>
-            </w:r>
-            <w:r>
-              <w:rPr>
-                <w:webHidden/>
               </w:rPr>
               <w:fldChar w:fldCharType="begin"/>
             </w:r>
@@ -1539,6 +1501,7 @@
             </w:r>
             <w:r>
               <w:rPr>
+                <w:webHidden/>
                 <w:rStyle w:val="IndexLink"/>
                 <w:rFonts w:cs="Arial" w:ascii="Arial" w:hAnsi="Arial"/>
                 <w:vanish w:val="false"/>
@@ -1546,6 +1509,7 @@
                 <w:sz w:val="22"/>
                 <w:szCs w:val="22"/>
               </w:rPr>
+              <w:t>Proposta e objetivos do trabalho</w:t>
               <w:tab/>
               <w:t>7</w:t>
             </w:r>
@@ -1591,6 +1555,7 @@
                 <w:webHidden/>
                 <w:rStyle w:val="IndexLink"/>
                 <w:rFonts w:cs="Arial" w:ascii="Arial" w:hAnsi="Arial"/>
+                <w:vanish w:val="false"/>
                 <w:color w:val="000000" w:themeColor="text1"/>
                 <w:szCs w:val="22"/>
               </w:rPr>
@@ -1638,6 +1603,7 @@
                 <w:webHidden/>
                 <w:rStyle w:val="IndexLink"/>
                 <w:rFonts w:cs="Arial" w:ascii="Arial" w:hAnsi="Arial"/>
+                <w:vanish w:val="false"/>
                 <w:color w:val="000000" w:themeColor="text1"/>
                 <w:szCs w:val="22"/>
               </w:rPr>
@@ -1682,17 +1648,6 @@
             <w:r>
               <w:rPr>
                 <w:webHidden/>
-                <w:rStyle w:val="IndexLink"/>
-                <w:rFonts w:cs="Arial" w:ascii="Arial" w:hAnsi="Arial"/>
-                <w:color w:val="000000" w:themeColor="text1"/>
-                <w:sz w:val="22"/>
-                <w:szCs w:val="22"/>
-              </w:rPr>
-              <w:t>Plano de ação</w:t>
-            </w:r>
-            <w:r>
-              <w:rPr>
-                <w:webHidden/>
               </w:rPr>
               <w:fldChar w:fldCharType="begin"/>
             </w:r>
@@ -1710,6 +1665,7 @@
             </w:r>
             <w:r>
               <w:rPr>
+                <w:webHidden/>
                 <w:rStyle w:val="IndexLink"/>
                 <w:rFonts w:cs="Arial" w:ascii="Arial" w:hAnsi="Arial"/>
                 <w:vanish w:val="false"/>
@@ -1717,6 +1673,7 @@
                 <w:sz w:val="22"/>
                 <w:szCs w:val="22"/>
               </w:rPr>
+              <w:t>Plano de ação</w:t>
               <w:tab/>
               <w:t>8</w:t>
             </w:r>
@@ -1762,6 +1719,7 @@
                 <w:webHidden/>
                 <w:rStyle w:val="IndexLink"/>
                 <w:rFonts w:cs="Arial" w:ascii="Arial" w:hAnsi="Arial"/>
+                <w:vanish w:val="false"/>
                 <w:color w:val="000000" w:themeColor="text1"/>
                 <w:szCs w:val="22"/>
               </w:rPr>
@@ -1809,6 +1767,7 @@
                 <w:webHidden/>
                 <w:rStyle w:val="IndexLink"/>
                 <w:rFonts w:cs="Arial" w:ascii="Arial" w:hAnsi="Arial"/>
+                <w:vanish w:val="false"/>
                 <w:color w:val="000000" w:themeColor="text1"/>
                 <w:szCs w:val="22"/>
               </w:rPr>
@@ -1856,6 +1815,7 @@
                 <w:webHidden/>
                 <w:rStyle w:val="IndexLink"/>
                 <w:rFonts w:cs="Arial" w:ascii="Arial" w:hAnsi="Arial"/>
+                <w:vanish w:val="false"/>
                 <w:color w:val="000000" w:themeColor="text1"/>
                 <w:szCs w:val="22"/>
               </w:rPr>
@@ -1900,17 +1860,6 @@
             <w:r>
               <w:rPr>
                 <w:webHidden/>
-                <w:rStyle w:val="IndexLink"/>
-                <w:rFonts w:cs="Arial" w:ascii="Arial" w:hAnsi="Arial"/>
-                <w:color w:val="000000" w:themeColor="text1"/>
-                <w:sz w:val="22"/>
-                <w:szCs w:val="22"/>
-              </w:rPr>
-              <w:t>Referências bibliográficas</w:t>
-            </w:r>
-            <w:r>
-              <w:rPr>
-                <w:webHidden/>
               </w:rPr>
               <w:fldChar w:fldCharType="begin"/>
             </w:r>
@@ -1928,6 +1877,7 @@
             </w:r>
             <w:r>
               <w:rPr>
+                <w:webHidden/>
                 <w:rStyle w:val="IndexLink"/>
                 <w:rFonts w:cs="Arial" w:ascii="Arial" w:hAnsi="Arial"/>
                 <w:vanish w:val="false"/>
@@ -1935,6 +1885,7 @@
                 <w:sz w:val="22"/>
                 <w:szCs w:val="22"/>
               </w:rPr>
+              <w:t>Referências bibliográficas</w:t>
               <w:tab/>
               <w:t>9</w:t>
             </w:r>
@@ -1980,6 +1931,7 @@
                 <w:webHidden/>
                 <w:rStyle w:val="IndexLink"/>
                 <w:rFonts w:cs="Arial" w:ascii="Arial" w:hAnsi="Arial"/>
+                <w:vanish w:val="false"/>
                 <w:color w:val="000000" w:themeColor="text1"/>
                 <w:szCs w:val="22"/>
               </w:rPr>
@@ -2025,6 +1977,23 @@
               <w:sz w:val="22"/>
               <w:szCs w:val="22"/>
             </w:rPr>
+          </w:pPr>
+          <w:r>
+            <w:rPr>
+              <w:rFonts w:cs="Arial" w:ascii="Arial" w:hAnsi="Arial"/>
+              <w:color w:val="000000" w:themeColor="text1"/>
+              <w:sz w:val="22"/>
+              <w:szCs w:val="22"/>
+            </w:rPr>
+          </w:r>
+          <w:r>
+            <w:br w:type="page"/>
+          </w:r>
+        </w:p>
+        <w:p>
+          <w:pPr>
+            <w:pStyle w:val="Normal"/>
+            <w:rPr/>
           </w:pPr>
           <w:bookmarkStart w:id="0" w:name="_Toc399168646"/>
           <w:bookmarkEnd w:id="0"/>
@@ -2098,43 +2067,7 @@
               <w:szCs w:val="22"/>
             </w:rPr>
             <w:tab/>
-            <w:t xml:space="preserve">Desenvolver uma ferramenta que possibilite a uma criança entre </w:t>
-          </w:r>
-          <w:r>
-            <w:rPr>
-              <w:rFonts w:cs="Arial" w:ascii="Arial" w:hAnsi="Arial"/>
-              <w:color w:val="000000" w:themeColor="text1"/>
-              <w:sz w:val="22"/>
-              <w:szCs w:val="22"/>
-            </w:rPr>
-            <w:t>4</w:t>
-          </w:r>
-          <w:r>
-            <w:rPr>
-              <w:rFonts w:cs="Arial" w:ascii="Arial" w:hAnsi="Arial"/>
-              <w:color w:val="000000" w:themeColor="text1"/>
-              <w:sz w:val="22"/>
-              <w:szCs w:val="22"/>
-            </w:rPr>
-            <w:t xml:space="preserve"> a 8 anos aprender conceitos de lógica, programação e robótica, de forma que possam desenvolver pensamento </w:t>
-          </w:r>
-          <w:r>
-            <w:rPr>
-              <w:rFonts w:cs="Arial" w:ascii="Arial" w:hAnsi="Arial"/>
-              <w:color w:val="000000" w:themeColor="text1"/>
-              <w:sz w:val="22"/>
-              <w:szCs w:val="22"/>
-            </w:rPr>
-            <w:t>e raciocínio</w:t>
-          </w:r>
-          <w:r>
-            <w:rPr>
-              <w:rFonts w:cs="Arial" w:ascii="Arial" w:hAnsi="Arial"/>
-              <w:color w:val="000000" w:themeColor="text1"/>
-              <w:sz w:val="22"/>
-              <w:szCs w:val="22"/>
-            </w:rPr>
-            <w:t xml:space="preserve"> lógico matemático.</w:t>
+            <w:t>Desenvolver uma ferramenta que possibilite a uma criança entre 4 a 8 anos aprender conceitos de lógica, programação e robótica, de forma que possam desenvolver pensamento e raciocínio lógico matemático.</w:t>
           </w:r>
         </w:p>
         <w:p>
@@ -2194,115 +2127,7 @@
               <w:sz w:val="22"/>
               <w:szCs w:val="22"/>
             </w:rPr>
-            <w:t xml:space="preserve">Hoje em dia as escolas não têm a </w:t>
-          </w:r>
-          <w:r>
-            <w:rPr>
-              <w:rFonts w:cs="Arial" w:ascii="Arial" w:hAnsi="Arial"/>
-              <w:color w:val="000000" w:themeColor="text1"/>
-              <w:sz w:val="22"/>
-              <w:szCs w:val="22"/>
-            </w:rPr>
-            <w:t>infra</w:t>
-          </w:r>
-          <w:r>
-            <w:rPr>
-              <w:rFonts w:cs="Arial" w:ascii="Arial" w:hAnsi="Arial"/>
-              <w:color w:val="000000" w:themeColor="text1"/>
-              <w:sz w:val="22"/>
-              <w:szCs w:val="22"/>
-            </w:rPr>
-            <w:t xml:space="preserve">estrutura necessária para ensinar os alunos </w:t>
-          </w:r>
-          <w:r>
-            <w:rPr>
-              <w:rFonts w:cs="Arial" w:ascii="Arial" w:hAnsi="Arial"/>
-              <w:color w:val="000000" w:themeColor="text1"/>
-              <w:sz w:val="22"/>
-              <w:szCs w:val="22"/>
-            </w:rPr>
-            <w:t>do ensino básico</w:t>
-          </w:r>
-          <w:r>
-            <w:rPr>
-              <w:rFonts w:cs="Arial" w:ascii="Arial" w:hAnsi="Arial"/>
-              <w:color w:val="000000" w:themeColor="text1"/>
-              <w:sz w:val="22"/>
-              <w:szCs w:val="22"/>
-            </w:rPr>
-            <w:t xml:space="preserve">, conceitos, problemas </w:t>
-          </w:r>
-          <w:r>
-            <w:rPr>
-              <w:rFonts w:cs="Arial" w:ascii="Arial" w:hAnsi="Arial"/>
-              <w:color w:val="000000" w:themeColor="text1"/>
-              <w:sz w:val="22"/>
-              <w:szCs w:val="22"/>
-            </w:rPr>
-            <w:t>e soluções</w:t>
-          </w:r>
-          <w:r>
-            <w:rPr>
-              <w:rFonts w:cs="Arial" w:ascii="Arial" w:hAnsi="Arial"/>
-              <w:color w:val="000000" w:themeColor="text1"/>
-              <w:sz w:val="22"/>
-              <w:szCs w:val="22"/>
-            </w:rPr>
-            <w:t xml:space="preserve"> de lógica e/ou programação. O desenvolvimento de uma ferramenta que possibilitasse exercitar esse tipo de raciocínio iria desenvolver a lógica </w:t>
-          </w:r>
-          <w:r>
-            <w:rPr>
-              <w:rFonts w:cs="Arial" w:ascii="Arial" w:hAnsi="Arial"/>
-              <w:color w:val="000000" w:themeColor="text1"/>
-              <w:sz w:val="22"/>
-              <w:szCs w:val="22"/>
-            </w:rPr>
-            <w:t>nos alunos</w:t>
-          </w:r>
-          <w:r>
-            <w:rPr>
-              <w:rFonts w:cs="Arial" w:ascii="Arial" w:hAnsi="Arial"/>
-              <w:color w:val="000000" w:themeColor="text1"/>
-              <w:sz w:val="22"/>
-              <w:szCs w:val="22"/>
-            </w:rPr>
-            <w:t>, facilitando o domínio d</w:t>
-          </w:r>
-          <w:r>
-            <w:rPr>
-              <w:rFonts w:cs="Arial" w:ascii="Arial" w:hAnsi="Arial"/>
-              <w:color w:val="000000" w:themeColor="text1"/>
-              <w:sz w:val="22"/>
-              <w:szCs w:val="22"/>
-            </w:rPr>
-            <w:t>e</w:t>
-          </w:r>
-          <w:r>
-            <w:rPr>
-              <w:rFonts w:cs="Arial" w:ascii="Arial" w:hAnsi="Arial"/>
-              <w:color w:val="000000" w:themeColor="text1"/>
-              <w:sz w:val="22"/>
-              <w:szCs w:val="22"/>
-            </w:rPr>
-            <w:t xml:space="preserve"> linguage</w:t>
-          </w:r>
-          <w:r>
-            <w:rPr>
-              <w:rFonts w:cs="Arial" w:ascii="Arial" w:hAnsi="Arial"/>
-              <w:color w:val="000000" w:themeColor="text1"/>
-              <w:sz w:val="22"/>
-              <w:szCs w:val="22"/>
-            </w:rPr>
-            <w:t>ns de programação e algoritmos computacionais n</w:t>
-          </w:r>
-          <w:r>
-            <w:rPr>
-              <w:rFonts w:cs="Arial" w:ascii="Arial" w:hAnsi="Arial"/>
-              <w:color w:val="000000" w:themeColor="text1"/>
-              <w:sz w:val="22"/>
-              <w:szCs w:val="22"/>
-            </w:rPr>
-            <w:t>o futuro.</w:t>
+            <w:t>Hoje em dia as escolas não têm a infraestrutura necessária para ensinar os alunos do ensino básico, conceitos, problemas e soluções de lógica e/ou programação. O desenvolvimento de uma ferramenta que possibilitasse exercitar esse tipo de raciocínio iria desenvolver a lógica nos alunos, facilitando o domínio de linguagens de programação e algoritmos computacionais no futuro.</w:t>
           </w:r>
         </w:p>
         <w:p>
@@ -2336,9 +2161,8 @@
               <w:szCs w:val="22"/>
             </w:rPr>
           </w:pPr>
-          <w:bookmarkStart w:id="3" w:name="__DdeLink__2040_1807393788"/>
-          <w:bookmarkStart w:id="4" w:name="_Toc399168649"/>
-          <w:bookmarkEnd w:id="4"/>
+          <w:bookmarkStart w:id="3" w:name="_Toc399168649"/>
+          <w:bookmarkEnd w:id="3"/>
           <w:r>
             <w:rPr>
               <w:rFonts w:cs="Arial" w:ascii="Arial" w:hAnsi="Arial"/>
@@ -2355,7 +2179,7 @@
             <w:spacing w:lineRule="auto" w:line="360" w:before="0" w:after="0"/>
             <w:rPr/>
           </w:pPr>
-          <w:bookmarkStart w:id="5" w:name="__DdeLink__2040_1807393788"/>
+          <w:bookmarkStart w:id="4" w:name="__DdeLink__2040_1807393788"/>
           <w:r>
             <w:rPr>
               <w:rFonts w:cs="Arial" w:ascii="Arial" w:hAnsi="Arial"/>
@@ -2366,6 +2190,53 @@
             <w:tab/>
             <w:t>O desenvolvime</w:t>
           </w:r>
+          <w:bookmarkEnd w:id="4"/>
+          <w:r>
+            <w:rPr>
+              <w:rFonts w:cs="Arial" w:ascii="Arial" w:hAnsi="Arial"/>
+              <w:color w:val="000000" w:themeColor="text1"/>
+              <w:sz w:val="22"/>
+              <w:szCs w:val="22"/>
+            </w:rPr>
+            <w:t>nto de uma ferramenta que possibilite o ensino do raciocínio lógico e computacional para as gerações futuras de técnicos, engenheiros e cientistas, possibilitando o desenvolvimento da sociedade. A proposta é a de formar desenvolvedores de sistemas, pois há um entendimento global da importância da codificação e automatização de tarefas para solução para problemas novos e antigos.</w:t>
+          </w:r>
+        </w:p>
+        <w:p>
+          <w:pPr>
+            <w:pStyle w:val="Normal"/>
+            <w:spacing w:lineRule="auto" w:line="360" w:before="0" w:after="0"/>
+            <w:rPr>
+              <w:rFonts w:ascii="Arial" w:hAnsi="Arial" w:cs="Arial"/>
+              <w:color w:val="000000" w:themeColor="text1"/>
+              <w:sz w:val="22"/>
+              <w:szCs w:val="22"/>
+            </w:rPr>
+          </w:pPr>
+          <w:r>
+            <w:rPr>
+              <w:rFonts w:cs="Arial" w:ascii="Arial" w:hAnsi="Arial"/>
+              <w:color w:val="000000" w:themeColor="text1"/>
+              <w:sz w:val="22"/>
+              <w:szCs w:val="22"/>
+            </w:rPr>
+          </w:r>
+        </w:p>
+        <w:p>
+          <w:pPr>
+            <w:pStyle w:val="Cabealho2"/>
+            <w:spacing w:lineRule="auto" w:line="360" w:before="0" w:after="0"/>
+            <w:rPr/>
+          </w:pPr>
+          <w:bookmarkStart w:id="5" w:name="_Toc39916864920"/>
+          <w:r>
+            <w:rPr>
+              <w:rFonts w:cs="Arial" w:ascii="Arial" w:hAnsi="Arial"/>
+              <w:color w:val="000000" w:themeColor="text1"/>
+              <w:sz w:val="22"/>
+              <w:szCs w:val="22"/>
+            </w:rPr>
+            <w:t>A</w:t>
+          </w:r>
           <w:bookmarkEnd w:id="5"/>
           <w:r>
             <w:rPr>
@@ -2374,61 +2245,24 @@
               <w:sz w:val="22"/>
               <w:szCs w:val="22"/>
             </w:rPr>
-            <w:t>nto de uma ferramenta que possibilite o ensino do raciocínio lógico e computacional para as gerações futuras de técnicos, engenheiros e cientistas, possibilita</w:t>
-          </w:r>
-          <w:r>
-            <w:rPr>
-              <w:rFonts w:cs="Arial" w:ascii="Arial" w:hAnsi="Arial"/>
-              <w:color w:val="000000" w:themeColor="text1"/>
-              <w:sz w:val="22"/>
-              <w:szCs w:val="22"/>
-            </w:rPr>
-            <w:t>ndo</w:t>
-          </w:r>
-          <w:r>
-            <w:rPr>
-              <w:rFonts w:cs="Arial" w:ascii="Arial" w:hAnsi="Arial"/>
-              <w:color w:val="000000" w:themeColor="text1"/>
-              <w:sz w:val="22"/>
-              <w:szCs w:val="22"/>
-            </w:rPr>
-            <w:t xml:space="preserve"> o desenvolvimento da sociedade. A proposta é a de formar desenvolvedores de sistemas, </w:t>
-          </w:r>
-          <w:r>
-            <w:rPr>
-              <w:rFonts w:cs="Arial" w:ascii="Arial" w:hAnsi="Arial"/>
-              <w:color w:val="000000" w:themeColor="text1"/>
-              <w:sz w:val="22"/>
-              <w:szCs w:val="22"/>
-            </w:rPr>
-            <w:t>pois h</w:t>
-          </w:r>
-          <w:r>
-            <w:rPr>
-              <w:rFonts w:cs="Arial" w:ascii="Arial" w:hAnsi="Arial"/>
-              <w:color w:val="000000" w:themeColor="text1"/>
-              <w:sz w:val="22"/>
-              <w:szCs w:val="22"/>
-            </w:rPr>
-            <w:t xml:space="preserve">á um entendimento global da importância da codificação </w:t>
-          </w:r>
-          <w:r>
-            <w:rPr>
-              <w:rFonts w:cs="Arial" w:ascii="Arial" w:hAnsi="Arial"/>
-              <w:color w:val="000000" w:themeColor="text1"/>
-              <w:sz w:val="22"/>
-              <w:szCs w:val="22"/>
-            </w:rPr>
-            <w:t>e automatização de tarefas para solução para problemas novos e antigos</w:t>
-          </w:r>
-          <w:r>
-            <w:rPr>
-              <w:rFonts w:cs="Arial" w:ascii="Arial" w:hAnsi="Arial"/>
-              <w:color w:val="000000" w:themeColor="text1"/>
-              <w:sz w:val="22"/>
-              <w:szCs w:val="22"/>
-            </w:rPr>
-            <w:t>.</w:t>
+            <w:t>usência de Soluções</w:t>
+          </w:r>
+        </w:p>
+        <w:p>
+          <w:pPr>
+            <w:pStyle w:val="Normal"/>
+            <w:spacing w:lineRule="auto" w:line="360" w:before="0" w:after="0"/>
+            <w:rPr/>
+          </w:pPr>
+          <w:r>
+            <w:rPr>
+              <w:rFonts w:cs="Arial" w:ascii="Arial" w:hAnsi="Arial"/>
+              <w:color w:val="000000" w:themeColor="text1"/>
+              <w:sz w:val="22"/>
+              <w:szCs w:val="22"/>
+            </w:rPr>
+            <w:tab/>
+            <w:t xml:space="preserve">Atualmente no Brasil não existem soluções deste tipo voltadas para a área de educação que tenham facilidade de aquisição e/ou baixo custo, devido a dois fatores básicos: Os insumos para a produção nacional desse tipo de produto são importados e outras soluções, além de também serem importadas, tem o custo bastante elevado. </w:t>
           </w:r>
         </w:p>
         <w:p>
@@ -2443,34 +2277,33 @@
             </w:rPr>
           </w:pPr>
           <w:r>
-            <w:rPr/>
+            <w:rPr>
+              <w:rFonts w:cs="Arial" w:ascii="Arial" w:hAnsi="Arial"/>
+              <w:color w:val="000000" w:themeColor="text1"/>
+              <w:sz w:val="22"/>
+              <w:szCs w:val="22"/>
+            </w:rPr>
           </w:r>
         </w:p>
         <w:p>
           <w:pPr>
             <w:pStyle w:val="Cabealho2"/>
             <w:spacing w:lineRule="auto" w:line="360" w:before="0" w:after="0"/>
-            <w:rPr/>
-          </w:pPr>
-          <w:bookmarkStart w:id="6" w:name="_Toc39916864920"/>
-          <w:r>
-            <w:rPr>
-              <w:rFonts w:cs="Arial" w:ascii="Arial" w:hAnsi="Arial"/>
-              <w:color w:val="000000" w:themeColor="text1"/>
-              <w:sz w:val="22"/>
-              <w:szCs w:val="22"/>
-            </w:rPr>
-            <w:t>A</w:t>
-          </w:r>
-          <w:bookmarkEnd w:id="6"/>
-          <w:r>
-            <w:rPr>
-              <w:rFonts w:cs="Arial" w:ascii="Arial" w:hAnsi="Arial"/>
-              <w:color w:val="000000" w:themeColor="text1"/>
-              <w:sz w:val="22"/>
-              <w:szCs w:val="22"/>
-            </w:rPr>
-            <w:t>usência de Soluções</w:t>
+            <w:rPr>
+              <w:rFonts w:ascii="Arial" w:hAnsi="Arial" w:cs="Arial"/>
+              <w:color w:val="000000" w:themeColor="text1"/>
+              <w:sz w:val="22"/>
+              <w:szCs w:val="22"/>
+            </w:rPr>
+          </w:pPr>
+          <w:r>
+            <w:rPr>
+              <w:rFonts w:cs="Arial" w:ascii="Arial" w:hAnsi="Arial"/>
+              <w:color w:val="000000" w:themeColor="text1"/>
+              <w:sz w:val="22"/>
+              <w:szCs w:val="22"/>
+            </w:rPr>
+            <w:t>Ambiente</w:t>
           </w:r>
         </w:p>
         <w:p>
@@ -2487,110 +2320,7 @@
               <w:szCs w:val="22"/>
             </w:rPr>
             <w:tab/>
-            <w:t>Atualmente no Brasil não existem soluções voltadas para a área que tenham facilidade de aquisição e/</w:t>
-          </w:r>
-          <w:r>
-            <w:rPr>
-              <w:rFonts w:cs="Arial" w:ascii="Arial" w:hAnsi="Arial"/>
-              <w:color w:val="000000" w:themeColor="text1"/>
-              <w:sz w:val="22"/>
-              <w:szCs w:val="22"/>
-            </w:rPr>
-            <w:t>ou</w:t>
-          </w:r>
-          <w:r>
-            <w:rPr>
-              <w:rFonts w:cs="Arial" w:ascii="Arial" w:hAnsi="Arial"/>
-              <w:color w:val="000000" w:themeColor="text1"/>
-              <w:sz w:val="22"/>
-              <w:szCs w:val="22"/>
-            </w:rPr>
-            <w:t xml:space="preserve"> baixo custo, devido a </w:t>
-          </w:r>
-          <w:r>
-            <w:rPr>
-              <w:rFonts w:cs="Arial" w:ascii="Arial" w:hAnsi="Arial"/>
-              <w:color w:val="000000" w:themeColor="text1"/>
-              <w:sz w:val="22"/>
-              <w:szCs w:val="22"/>
-            </w:rPr>
-            <w:t xml:space="preserve">dois fatores básicos: Os insumos para a produção nacional desse tipo de produto são importados e outras soluções, além de também serem tem o custo bastante elevado. </w:t>
-          </w:r>
-        </w:p>
-        <w:p>
-          <w:pPr>
-            <w:pStyle w:val="Normal"/>
-            <w:spacing w:lineRule="auto" w:line="360" w:before="0" w:after="0"/>
-            <w:rPr>
-              <w:rFonts w:ascii="Arial" w:hAnsi="Arial" w:cs="Arial"/>
-              <w:color w:val="000000" w:themeColor="text1"/>
-              <w:sz w:val="22"/>
-              <w:szCs w:val="22"/>
-            </w:rPr>
-          </w:pPr>
-          <w:r>
-            <w:rPr>
-              <w:rFonts w:cs="Arial" w:ascii="Arial" w:hAnsi="Arial"/>
-              <w:color w:val="000000" w:themeColor="text1"/>
-              <w:sz w:val="22"/>
-              <w:szCs w:val="22"/>
-            </w:rPr>
-          </w:r>
-        </w:p>
-        <w:p>
-          <w:pPr>
-            <w:pStyle w:val="Cabealho2"/>
-            <w:spacing w:lineRule="auto" w:line="360" w:before="0" w:after="0"/>
-            <w:rPr>
-              <w:rFonts w:ascii="Arial" w:hAnsi="Arial" w:cs="Arial"/>
-              <w:color w:val="000000" w:themeColor="text1"/>
-              <w:sz w:val="22"/>
-              <w:szCs w:val="22"/>
-            </w:rPr>
-          </w:pPr>
-          <w:r>
-            <w:rPr>
-              <w:rFonts w:cs="Arial" w:ascii="Arial" w:hAnsi="Arial"/>
-              <w:color w:val="000000" w:themeColor="text1"/>
-              <w:sz w:val="22"/>
-              <w:szCs w:val="22"/>
-            </w:rPr>
-            <w:t>Ambiente</w:t>
-          </w:r>
-        </w:p>
-        <w:p>
-          <w:pPr>
-            <w:pStyle w:val="Normal"/>
-            <w:spacing w:lineRule="auto" w:line="360" w:before="0" w:after="0"/>
-            <w:rPr/>
-          </w:pPr>
-          <w:r>
-            <w:rPr>
-              <w:rFonts w:cs="Arial" w:ascii="Arial" w:hAnsi="Arial"/>
-              <w:color w:val="000000" w:themeColor="text1"/>
-              <w:sz w:val="22"/>
-              <w:szCs w:val="22"/>
-            </w:rPr>
-            <w:tab/>
-            <w:t xml:space="preserve">Sistema </w:t>
-          </w:r>
-          <w:r>
-            <w:rPr>
-              <w:rFonts w:cs="Arial" w:ascii="Arial" w:hAnsi="Arial"/>
-              <w:color w:val="000000" w:themeColor="text1"/>
-              <w:sz w:val="22"/>
-              <w:szCs w:val="22"/>
-            </w:rPr>
-            <w:t>operacional utilizado para desenvolvimento</w:t>
-          </w:r>
-          <w:r>
-            <w:rPr>
-              <w:rFonts w:cs="Arial" w:ascii="Arial" w:hAnsi="Arial"/>
-              <w:color w:val="000000" w:themeColor="text1"/>
-              <w:sz w:val="22"/>
-              <w:szCs w:val="22"/>
-            </w:rPr>
-            <w:t xml:space="preserve">: Ubuntu Linux </w:t>
+            <w:t xml:space="preserve">Sistema operacional utilizado para desenvolvimento: Ubuntu Linux </w:t>
           </w:r>
           <w:r>
             <w:rPr>
@@ -2626,7 +2356,15 @@
               <w:szCs w:val="22"/>
             </w:rPr>
             <w:tab/>
-          </w:r>
+            <w:t>Sistema embarcado ultilizado: Arduino UNO</w:t>
+          </w:r>
+        </w:p>
+        <w:p>
+          <w:pPr>
+            <w:pStyle w:val="Normal"/>
+            <w:spacing w:lineRule="auto" w:line="360" w:before="0" w:after="0"/>
+            <w:rPr/>
+          </w:pPr>
           <w:r>
             <w:rPr>
               <w:rFonts w:cs="Arial" w:ascii="Arial" w:hAnsi="Arial"/>
@@ -2639,7 +2377,8 @@
               <w:sz w:val="22"/>
               <w:szCs w:val="22"/>
             </w:rPr>
-            <w:t>Sistema embarcado ultilizado: Arduino UNO</w:t>
+            <w:tab/>
+            <w:t>Sistema operacional utilizado no smartphone: Android v.4.1(Jelly Bean)</w:t>
           </w:r>
         </w:p>
         <w:p>
@@ -2660,28 +2399,6 @@
               <w:sz w:val="22"/>
               <w:szCs w:val="22"/>
             </w:rPr>
-            <w:tab/>
-            <w:t>Sistema operacional utilizado no smartphone: Android v.4.1(Jelly Bean)</w:t>
-          </w:r>
-        </w:p>
-        <w:p>
-          <w:pPr>
-            <w:pStyle w:val="Normal"/>
-            <w:spacing w:lineRule="auto" w:line="360" w:before="0" w:after="0"/>
-            <w:rPr/>
-          </w:pPr>
-          <w:r>
-            <w:rPr>
-              <w:rFonts w:cs="Arial" w:ascii="Arial" w:hAnsi="Arial"/>
-              <w:b w:val="false"/>
-              <w:i w:val="false"/>
-              <w:caps w:val="false"/>
-              <w:smallCaps w:val="false"/>
-              <w:color w:val="000000" w:themeColor="text1"/>
-              <w:spacing w:val="0"/>
-              <w:sz w:val="22"/>
-              <w:szCs w:val="22"/>
-            </w:rPr>
             <w:t xml:space="preserve">Softwares utilizados: </w:t>
             <w:tab/>
             <w:t>Android Studio v1.5.1</w:t>
@@ -2703,14 +2420,6 @@
             <w:tab/>
             <w:tab/>
             <w:tab/>
-          </w:r>
-          <w:r>
-            <w:rPr>
-              <w:rFonts w:cs="Arial" w:ascii="Arial" w:hAnsi="Arial"/>
-              <w:color w:val="000000" w:themeColor="text1"/>
-              <w:sz w:val="22"/>
-              <w:szCs w:val="22"/>
-            </w:rPr>
             <w:t>Arduino IDE v1.6.7</w:t>
           </w:r>
         </w:p>
@@ -2752,6 +2461,147 @@
               <w:szCs w:val="22"/>
             </w:rPr>
           </w:r>
+        </w:p>
+        <w:p>
+          <w:pPr>
+            <w:pStyle w:val="Cabealho2"/>
+            <w:spacing w:lineRule="auto" w:line="360" w:before="0" w:after="0"/>
+            <w:rPr/>
+          </w:pPr>
+          <w:r>
+            <w:rPr>
+              <w:rFonts w:cs="Arial" w:ascii="Arial" w:hAnsi="Arial"/>
+              <w:color w:val="000000" w:themeColor="text1"/>
+              <w:sz w:val="22"/>
+              <w:szCs w:val="22"/>
+            </w:rPr>
+            <w:t>Conceitos relacionados</w:t>
+          </w:r>
+        </w:p>
+        <w:p>
+          <w:pPr>
+            <w:pStyle w:val="ListParagraph"/>
+            <w:numPr>
+              <w:ilvl w:val="0"/>
+              <w:numId w:val="3"/>
+            </w:numPr>
+            <w:spacing w:lineRule="auto" w:line="360" w:before="0" w:after="0"/>
+            <w:contextualSpacing/>
+            <w:rPr/>
+          </w:pPr>
+          <w:r>
+            <w:rPr>
+              <w:rFonts w:cs="Arial" w:ascii="Arial" w:hAnsi="Arial"/>
+              <w:color w:val="000000" w:themeColor="text1"/>
+              <w:sz w:val="22"/>
+              <w:szCs w:val="22"/>
+            </w:rPr>
+            <w:t>Programação dos micro controladores;</w:t>
+          </w:r>
+        </w:p>
+        <w:p>
+          <w:pPr>
+            <w:pStyle w:val="ListParagraph"/>
+            <w:numPr>
+              <w:ilvl w:val="0"/>
+              <w:numId w:val="3"/>
+            </w:numPr>
+            <w:spacing w:lineRule="auto" w:line="360" w:before="0" w:after="0"/>
+            <w:contextualSpacing/>
+            <w:rPr/>
+          </w:pPr>
+          <w:r>
+            <w:rPr>
+              <w:rFonts w:cs="Arial" w:ascii="Arial" w:hAnsi="Arial"/>
+              <w:color w:val="000000" w:themeColor="text1"/>
+              <w:sz w:val="22"/>
+              <w:szCs w:val="22"/>
+            </w:rPr>
+            <w:t>Mecânica dos motores;</w:t>
+          </w:r>
+        </w:p>
+        <w:p>
+          <w:pPr>
+            <w:pStyle w:val="ListParagraph"/>
+            <w:numPr>
+              <w:ilvl w:val="0"/>
+              <w:numId w:val="3"/>
+            </w:numPr>
+            <w:spacing w:lineRule="auto" w:line="360" w:before="0" w:after="0"/>
+            <w:contextualSpacing/>
+            <w:rPr/>
+          </w:pPr>
+          <w:r>
+            <w:rPr>
+              <w:rFonts w:cs="Arial" w:ascii="Arial" w:hAnsi="Arial"/>
+              <w:color w:val="000000" w:themeColor="text1"/>
+              <w:sz w:val="22"/>
+              <w:szCs w:val="22"/>
+            </w:rPr>
+            <w:t>Programação das interfaces;</w:t>
+          </w:r>
+        </w:p>
+        <w:p>
+          <w:pPr>
+            <w:pStyle w:val="ListParagraph"/>
+            <w:numPr>
+              <w:ilvl w:val="0"/>
+              <w:numId w:val="3"/>
+            </w:numPr>
+            <w:spacing w:lineRule="auto" w:line="360" w:before="0" w:after="0"/>
+            <w:contextualSpacing/>
+            <w:rPr/>
+          </w:pPr>
+          <w:r>
+            <w:rPr>
+              <w:rFonts w:cs="Arial" w:ascii="Arial" w:hAnsi="Arial"/>
+              <w:color w:val="000000" w:themeColor="text1"/>
+              <w:sz w:val="22"/>
+              <w:szCs w:val="22"/>
+            </w:rPr>
+            <w:t>Criação de uma linguagem para uso na interface;</w:t>
+          </w:r>
+        </w:p>
+        <w:p>
+          <w:pPr>
+            <w:pStyle w:val="ListParagraph"/>
+            <w:numPr>
+              <w:ilvl w:val="0"/>
+              <w:numId w:val="3"/>
+            </w:numPr>
+            <w:spacing w:lineRule="auto" w:line="360" w:before="0" w:after="0"/>
+            <w:contextualSpacing/>
+            <w:rPr/>
+          </w:pPr>
+          <w:r>
+            <w:rPr>
+              <w:rFonts w:cs="Arial" w:ascii="Arial" w:hAnsi="Arial"/>
+              <w:color w:val="000000" w:themeColor="text1"/>
+              <w:sz w:val="22"/>
+              <w:szCs w:val="22"/>
+            </w:rPr>
+            <w:t>Pesquisa com o público alvo.</w:t>
+          </w:r>
+        </w:p>
+        <w:p>
+          <w:pPr>
+            <w:pStyle w:val="Normal"/>
+            <w:spacing w:lineRule="auto" w:line="360" w:before="0" w:after="0"/>
+            <w:rPr>
+              <w:rFonts w:ascii="Arial" w:hAnsi="Arial" w:cs="Arial"/>
+              <w:color w:val="000000" w:themeColor="text1"/>
+              <w:sz w:val="22"/>
+              <w:szCs w:val="22"/>
+            </w:rPr>
+          </w:pPr>
+          <w:r>
+            <w:rPr>
+              <w:rFonts w:cs="Arial" w:ascii="Arial" w:hAnsi="Arial"/>
+              <w:color w:val="000000" w:themeColor="text1"/>
+              <w:sz w:val="22"/>
+              <w:szCs w:val="22"/>
+            </w:rPr>
+          </w:r>
           <w:r>
             <w:br w:type="page"/>
           </w:r>
@@ -2760,6 +2610,24 @@
           <w:pPr>
             <w:pStyle w:val="Cabealho1"/>
             <w:spacing w:lineRule="auto" w:line="360" w:before="0" w:after="0"/>
+            <w:rPr/>
+          </w:pPr>
+          <w:bookmarkStart w:id="6" w:name="_Toc399168650"/>
+          <w:bookmarkEnd w:id="6"/>
+          <w:r>
+            <w:rPr>
+              <w:rFonts w:cs="Arial" w:ascii="Arial" w:hAnsi="Arial"/>
+              <w:color w:val="000000" w:themeColor="text1"/>
+              <w:sz w:val="22"/>
+              <w:szCs w:val="22"/>
+            </w:rPr>
+            <w:t>Estado da Arte</w:t>
+          </w:r>
+        </w:p>
+        <w:p>
+          <w:pPr>
+            <w:pStyle w:val="Normal"/>
+            <w:spacing w:lineRule="auto" w:line="360" w:before="0" w:after="0"/>
             <w:rPr>
               <w:rFonts w:ascii="Arial" w:hAnsi="Arial" w:cs="Arial"/>
               <w:color w:val="000000" w:themeColor="text1"/>
@@ -2767,41 +2635,28 @@
               <w:szCs w:val="22"/>
             </w:rPr>
           </w:pPr>
-          <w:bookmarkStart w:id="7" w:name="_Toc399168650"/>
+          <w:r>
+            <w:rPr>
+              <w:rFonts w:cs="Arial" w:ascii="Arial" w:hAnsi="Arial"/>
+              <w:color w:val="000000" w:themeColor="text1"/>
+              <w:sz w:val="22"/>
+              <w:szCs w:val="22"/>
+            </w:rPr>
+          </w:r>
+        </w:p>
+        <w:p>
+          <w:pPr>
+            <w:pStyle w:val="Cabealho2"/>
+            <w:spacing w:lineRule="auto" w:line="360" w:before="0" w:after="0"/>
+            <w:rPr>
+              <w:rFonts w:ascii="Arial" w:hAnsi="Arial" w:cs="Arial"/>
+              <w:color w:val="000000" w:themeColor="text1"/>
+              <w:sz w:val="22"/>
+              <w:szCs w:val="22"/>
+            </w:rPr>
+          </w:pPr>
+          <w:bookmarkStart w:id="7" w:name="_Toc399168651"/>
           <w:bookmarkEnd w:id="7"/>
-          <w:r>
-            <w:rPr>
-              <w:rFonts w:cs="Arial" w:ascii="Arial" w:hAnsi="Arial"/>
-              <w:color w:val="000000" w:themeColor="text1"/>
-              <w:sz w:val="22"/>
-              <w:szCs w:val="22"/>
-            </w:rPr>
-            <w:t>Estado da Arte</w:t>
-          </w:r>
-        </w:p>
-        <w:p>
-          <w:pPr>
-            <w:pStyle w:val="Normal"/>
-            <w:spacing w:lineRule="auto" w:line="360"/>
-            <w:rPr/>
-          </w:pPr>
-          <w:r>
-            <w:rPr/>
-          </w:r>
-        </w:p>
-        <w:p>
-          <w:pPr>
-            <w:pStyle w:val="Cabealho2"/>
-            <w:spacing w:lineRule="auto" w:line="360" w:before="0" w:after="0"/>
-            <w:rPr>
-              <w:rFonts w:ascii="Arial" w:hAnsi="Arial" w:cs="Arial"/>
-              <w:color w:val="000000" w:themeColor="text1"/>
-              <w:sz w:val="22"/>
-              <w:szCs w:val="22"/>
-            </w:rPr>
-          </w:pPr>
-          <w:bookmarkStart w:id="8" w:name="_Toc399168651"/>
-          <w:bookmarkEnd w:id="8"/>
           <w:r>
             <w:rPr>
               <w:rFonts w:cs="Arial" w:ascii="Arial" w:hAnsi="Arial"/>
@@ -2899,6 +2754,23 @@
             </w:numPr>
             <w:spacing w:lineRule="auto" w:line="360" w:before="0" w:after="0"/>
             <w:contextualSpacing/>
+            <w:rPr/>
+          </w:pPr>
+          <w:r>
+            <w:rPr>
+              <w:rFonts w:cs="Arial" w:ascii="Arial" w:hAnsi="Arial"/>
+              <w:color w:val="000000" w:themeColor="text1"/>
+              <w:sz w:val="22"/>
+              <w:szCs w:val="22"/>
+            </w:rPr>
+            <w:t>EZ-Robot [4]</w:t>
+          </w:r>
+        </w:p>
+        <w:p>
+          <w:pPr>
+            <w:pStyle w:val="Normal"/>
+            <w:spacing w:lineRule="auto" w:line="360" w:before="0" w:after="0"/>
+            <w:ind w:left="360" w:hanging="0"/>
             <w:rPr>
               <w:rFonts w:ascii="Arial" w:hAnsi="Arial" w:cs="Arial"/>
               <w:color w:val="000000" w:themeColor="text1"/>
@@ -2913,18 +2785,12 @@
               <w:sz w:val="22"/>
               <w:szCs w:val="22"/>
             </w:rPr>
-            <w:t>EZ-Robot [4]</w:t>
-          </w:r>
-        </w:p>
-        <w:p>
-          <w:pPr>
-            <w:pStyle w:val="ListParagraph"/>
-            <w:numPr>
-              <w:ilvl w:val="0"/>
-              <w:numId w:val="2"/>
-            </w:numPr>
-            <w:spacing w:lineRule="auto" w:line="360" w:before="0" w:after="0"/>
-            <w:contextualSpacing/>
+          </w:r>
+        </w:p>
+        <w:p>
+          <w:pPr>
+            <w:pStyle w:val="Cabealho2"/>
+            <w:spacing w:lineRule="auto" w:line="360" w:before="0" w:after="0"/>
             <w:rPr>
               <w:rFonts w:ascii="Arial" w:hAnsi="Arial" w:cs="Arial"/>
               <w:color w:val="000000" w:themeColor="text1"/>
@@ -2932,50 +2798,8 @@
               <w:szCs w:val="22"/>
             </w:rPr>
           </w:pPr>
-          <w:r>
-            <w:rPr>
-              <w:rFonts w:cs="Arial" w:ascii="Arial" w:hAnsi="Arial"/>
-              <w:color w:val="000000" w:themeColor="text1"/>
-              <w:sz w:val="22"/>
-              <w:szCs w:val="22"/>
-            </w:rPr>
-            <w:t>Play-I [5]</w:t>
-          </w:r>
-        </w:p>
-        <w:p>
-          <w:pPr>
-            <w:pStyle w:val="Normal"/>
-            <w:spacing w:lineRule="auto" w:line="360" w:before="0" w:after="0"/>
-            <w:ind w:left="360" w:hanging="0"/>
-            <w:rPr>
-              <w:rFonts w:ascii="Arial" w:hAnsi="Arial" w:cs="Arial"/>
-              <w:color w:val="000000" w:themeColor="text1"/>
-              <w:sz w:val="22"/>
-              <w:szCs w:val="22"/>
-            </w:rPr>
-          </w:pPr>
-          <w:r>
-            <w:rPr>
-              <w:rFonts w:cs="Arial" w:ascii="Arial" w:hAnsi="Arial"/>
-              <w:color w:val="000000" w:themeColor="text1"/>
-              <w:sz w:val="22"/>
-              <w:szCs w:val="22"/>
-            </w:rPr>
-          </w:r>
-        </w:p>
-        <w:p>
-          <w:pPr>
-            <w:pStyle w:val="Cabealho2"/>
-            <w:spacing w:lineRule="auto" w:line="360" w:before="0" w:after="0"/>
-            <w:rPr>
-              <w:rFonts w:ascii="Arial" w:hAnsi="Arial" w:cs="Arial"/>
-              <w:color w:val="000000" w:themeColor="text1"/>
-              <w:sz w:val="22"/>
-              <w:szCs w:val="22"/>
-            </w:rPr>
-          </w:pPr>
-          <w:bookmarkStart w:id="9" w:name="_Toc399168652"/>
-          <w:bookmarkEnd w:id="9"/>
+          <w:bookmarkStart w:id="8" w:name="_Toc399168652"/>
+          <w:bookmarkEnd w:id="8"/>
           <w:r>
             <w:rPr>
               <w:rFonts w:cs="Arial" w:ascii="Arial" w:hAnsi="Arial"/>
@@ -3000,43 +2824,7 @@
               <w:szCs w:val="22"/>
             </w:rPr>
             <w:tab/>
-            <w:t xml:space="preserve">Todos os projetos citados têm o mesmo objetivo. Os métodos são de fazer uma interface física (Primo) ou uma interface virtual na tela do computador (Lego Mindstorms, Linkbot, EZ-Robot, Play-I) para o controle do robô. E uma interface de fácil entendimento para o público alvo. Entretanto todos tem um custo </w:t>
-          </w:r>
-          <w:r>
-            <w:rPr>
-              <w:rFonts w:cs="Arial" w:ascii="Arial" w:hAnsi="Arial"/>
-              <w:color w:val="000000" w:themeColor="text1"/>
-              <w:sz w:val="22"/>
-              <w:szCs w:val="22"/>
-            </w:rPr>
-            <w:t>bastante</w:t>
-          </w:r>
-          <w:r>
-            <w:rPr>
-              <w:rFonts w:cs="Arial" w:ascii="Arial" w:hAnsi="Arial"/>
-              <w:color w:val="000000" w:themeColor="text1"/>
-              <w:sz w:val="22"/>
-              <w:szCs w:val="22"/>
-            </w:rPr>
-            <w:t xml:space="preserve"> elevado, o que </w:t>
-          </w:r>
-          <w:r>
-            <w:rPr>
-              <w:rFonts w:cs="Arial" w:ascii="Arial" w:hAnsi="Arial"/>
-              <w:color w:val="000000" w:themeColor="text1"/>
-              <w:sz w:val="22"/>
-              <w:szCs w:val="22"/>
-            </w:rPr>
-            <w:t>dificultando substancialmente</w:t>
-          </w:r>
-          <w:r>
-            <w:rPr>
-              <w:rFonts w:cs="Arial" w:ascii="Arial" w:hAnsi="Arial"/>
-              <w:color w:val="000000" w:themeColor="text1"/>
-              <w:sz w:val="22"/>
-              <w:szCs w:val="22"/>
-            </w:rPr>
-            <w:t xml:space="preserve"> a aquisição dos mesmos.</w:t>
+            <w:t>Todos os projetos citados têm o mesmo objetivo. Os métodos são de fazer uma interface física (Primo) ou uma interface virtual na tela do computador (Lego Mindstorms, Linkbot, EZ-Robot, Play-I) para o controle do robô. E uma interface de fácil entendimento para o público alvo. Entretanto todos tem um custo bastante elevado, o que dificultando substancialmente a aquisição dos mesmos.</w:t>
           </w:r>
         </w:p>
         <w:p>
@@ -3053,14 +2841,6 @@
               <w:szCs w:val="22"/>
             </w:rPr>
             <w:tab/>
-          </w:r>
-          <w:r>
-            <w:rPr>
-              <w:rFonts w:cs="Arial" w:ascii="Arial" w:hAnsi="Arial"/>
-              <w:color w:val="000000" w:themeColor="text1"/>
-              <w:sz w:val="22"/>
-              <w:szCs w:val="22"/>
-            </w:rPr>
             <w:t>Lego Mindstorms:</w:t>
           </w:r>
         </w:p>
@@ -3079,16 +2859,7 @@
             </w:rPr>
             <w:tab/>
             <w:tab/>
-            <w:t>Desenvolvido pela marca LEGO, é a solução mais conhecida dentre as existentes. Possui u</w:t>
-          </w:r>
-          <w:r>
-            <w:rPr>
-              <w:rFonts w:cs="Arial" w:ascii="Arial" w:hAnsi="Arial"/>
-              <w:color w:val="000000" w:themeColor="text1"/>
-              <w:sz w:val="22"/>
-              <w:szCs w:val="22"/>
-            </w:rPr>
-            <w:t>m sistema bem construido e uma interface amigável com o usuário, além de ser de fácil entendimento e ter compatibilidade com os blocos de montar da empresa.</w:t>
+            <w:t>Desenvolvido pela marca LEGO, é a solução mais conhecida dentre as existentes. Possui um sistema bem construido e uma interface amigável com o usuário, além de ser de fácil entendimento e ter compatibilidade com os blocos de montar da empresa.</w:t>
           </w:r>
         </w:p>
         <w:p>
@@ -3141,16 +2912,7 @@
             </w:rPr>
             <w:tab/>
             <w:tab/>
-            <w:t xml:space="preserve">Com a melhor interface com o usuário dentre as soluções citadas,  o Primo foi, pelo menos a principio, a inspiração para este projeto. A interface física com o usuário e as peças do kit possibilitam uma maior interação e possibilita customização por parte do usuário. </w:t>
-          </w:r>
-          <w:r>
-            <w:rPr>
-              <w:rFonts w:cs="Arial" w:ascii="Arial" w:hAnsi="Arial"/>
-              <w:color w:val="000000" w:themeColor="text1"/>
-              <w:sz w:val="22"/>
-              <w:szCs w:val="22"/>
-            </w:rPr>
-            <w:t>Além de ser, dentre os citados, a solução de menor custo.</w:t>
+            <w:t>Com a melhor interface com o usuário dentre as soluções citadas,  o Primo foi, pelo menos a principio, a inspiração para este projeto. A interface física com o usuário e as peças do kit possibilitam uma maior interação e possibilita customização por parte do usuário. Além de ser, dentre os citados, a solução de menor custo.</w:t>
           </w:r>
         </w:p>
         <w:p>
@@ -3168,14 +2930,6 @@
             </w:rPr>
             <w:tab/>
             <w:tab/>
-          </w:r>
-          <w:r>
-            <w:rPr>
-              <w:rFonts w:cs="Arial" w:ascii="Arial" w:hAnsi="Arial"/>
-              <w:color w:val="000000" w:themeColor="text1"/>
-              <w:sz w:val="22"/>
-              <w:szCs w:val="22"/>
-            </w:rPr>
             <w:t>A pesar de ter baixo custo, ainda é uma solução que necessita de importação, implicando um custo elevado.</w:t>
           </w:r>
         </w:p>
@@ -3264,15 +3018,7 @@
             </w:rPr>
             <w:tab/>
             <w:tab/>
-          </w:r>
-          <w:r>
-            <w:rPr>
-              <w:rFonts w:cs="Arial" w:ascii="Arial" w:hAnsi="Arial"/>
-              <w:color w:val="000000" w:themeColor="text1"/>
-              <w:sz w:val="22"/>
-              <w:szCs w:val="22"/>
-            </w:rPr>
-            <w:t>É a solução mais apelativa para o publico alvo devido a sua aparência e movimentos.</w:t>
+            <w:t>É a solução mais apelativa para o publico alvo devido a sua aparência.</w:t>
           </w:r>
         </w:p>
         <w:p>
@@ -3290,7 +3036,7 @@
             </w:rPr>
             <w:tab/>
             <w:tab/>
-            <w:t>Entretanto possui uma interface muito complexa e pouca capacidade de customização quando comparado com as outras soluções citadas.</w:t>
+            <w:t>Entretanto possui uma interface complexa para o publico alvo e pouca capacidade de customização quando comparado com as outras soluções citadas.</w:t>
           </w:r>
         </w:p>
         <w:p>
@@ -3315,6 +3061,66 @@
         </w:p>
         <w:p>
           <w:pPr>
+            <w:pStyle w:val="Normal"/>
+            <w:spacing w:lineRule="auto" w:line="360" w:before="0" w:after="0"/>
+            <w:rPr>
+              <w:rFonts w:ascii="Arial" w:hAnsi="Arial" w:cs="Arial"/>
+              <w:color w:val="000000" w:themeColor="text1"/>
+              <w:sz w:val="22"/>
+              <w:szCs w:val="22"/>
+            </w:rPr>
+          </w:pPr>
+          <w:r>
+            <w:rPr>
+              <w:rFonts w:cs="Arial" w:ascii="Arial" w:hAnsi="Arial"/>
+              <w:color w:val="000000" w:themeColor="text1"/>
+              <w:sz w:val="22"/>
+              <w:szCs w:val="22"/>
+            </w:rPr>
+          </w:r>
+          <w:r>
+            <w:br w:type="page"/>
+          </w:r>
+        </w:p>
+        <w:p>
+          <w:pPr>
+            <w:pStyle w:val="Cabealho1"/>
+            <w:spacing w:lineRule="auto" w:line="360" w:before="0" w:after="0"/>
+            <w:rPr/>
+          </w:pPr>
+          <w:bookmarkStart w:id="9" w:name="_Toc399168654"/>
+          <w:r>
+            <w:rPr>
+              <w:rFonts w:cs="Arial" w:ascii="Arial" w:hAnsi="Arial"/>
+              <w:color w:val="000000" w:themeColor="text1"/>
+              <w:sz w:val="22"/>
+              <w:szCs w:val="22"/>
+            </w:rPr>
+            <w:t>O</w:t>
+          </w:r>
+          <w:bookmarkEnd w:id="9"/>
+          <w:r>
+            <w:rPr>
+              <w:rFonts w:cs="Arial" w:ascii="Arial" w:hAnsi="Arial"/>
+              <w:color w:val="000000" w:themeColor="text1"/>
+              <w:sz w:val="22"/>
+              <w:szCs w:val="22"/>
+            </w:rPr>
+            <w:t>bjetivos</w:t>
+          </w:r>
+        </w:p>
+        <w:p>
+          <w:pPr>
+            <w:pStyle w:val="Normal"/>
+            <w:spacing w:lineRule="auto" w:line="360"/>
+            <w:rPr/>
+          </w:pPr>
+          <w:r>
+            <w:rPr/>
+          </w:r>
+        </w:p>
+        <w:p>
+          <w:pPr>
             <w:pStyle w:val="Cabealho2"/>
             <w:spacing w:lineRule="auto" w:line="360" w:before="0" w:after="0"/>
             <w:rPr>
@@ -3324,228 +3130,8 @@
               <w:szCs w:val="22"/>
             </w:rPr>
           </w:pPr>
-          <w:bookmarkStart w:id="10" w:name="_Toc399168653"/>
+          <w:bookmarkStart w:id="10" w:name="_Toc399168655"/>
           <w:bookmarkEnd w:id="10"/>
-          <w:r>
-            <w:rPr>
-              <w:rFonts w:cs="Arial" w:ascii="Arial" w:hAnsi="Arial"/>
-              <w:color w:val="000000" w:themeColor="text1"/>
-              <w:sz w:val="22"/>
-              <w:szCs w:val="22"/>
-            </w:rPr>
-            <w:t>Conceitos relacionados</w:t>
-          </w:r>
-        </w:p>
-        <w:p>
-          <w:pPr>
-            <w:pStyle w:val="ListParagraph"/>
-            <w:numPr>
-              <w:ilvl w:val="0"/>
-              <w:numId w:val="3"/>
-            </w:numPr>
-            <w:spacing w:lineRule="auto" w:line="360" w:before="0" w:after="0"/>
-            <w:contextualSpacing/>
-            <w:rPr>
-              <w:rFonts w:ascii="Arial" w:hAnsi="Arial" w:cs="Arial"/>
-              <w:color w:val="000000" w:themeColor="text1"/>
-              <w:sz w:val="22"/>
-              <w:szCs w:val="22"/>
-            </w:rPr>
-          </w:pPr>
-          <w:r>
-            <w:rPr>
-              <w:rFonts w:cs="Arial" w:ascii="Arial" w:hAnsi="Arial"/>
-              <w:color w:val="000000" w:themeColor="text1"/>
-              <w:sz w:val="22"/>
-              <w:szCs w:val="22"/>
-            </w:rPr>
-            <w:t>Programação dos micro controladores;</w:t>
-          </w:r>
-        </w:p>
-        <w:p>
-          <w:pPr>
-            <w:pStyle w:val="ListParagraph"/>
-            <w:numPr>
-              <w:ilvl w:val="0"/>
-              <w:numId w:val="3"/>
-            </w:numPr>
-            <w:spacing w:lineRule="auto" w:line="360" w:before="0" w:after="0"/>
-            <w:contextualSpacing/>
-            <w:rPr>
-              <w:rFonts w:ascii="Arial" w:hAnsi="Arial" w:cs="Arial"/>
-              <w:color w:val="000000" w:themeColor="text1"/>
-              <w:sz w:val="22"/>
-              <w:szCs w:val="22"/>
-            </w:rPr>
-          </w:pPr>
-          <w:r>
-            <w:rPr>
-              <w:rFonts w:cs="Arial" w:ascii="Arial" w:hAnsi="Arial"/>
-              <w:color w:val="000000" w:themeColor="text1"/>
-              <w:sz w:val="22"/>
-              <w:szCs w:val="22"/>
-            </w:rPr>
-            <w:t>Mecânica dos motores;</w:t>
-          </w:r>
-        </w:p>
-        <w:p>
-          <w:pPr>
-            <w:pStyle w:val="ListParagraph"/>
-            <w:numPr>
-              <w:ilvl w:val="0"/>
-              <w:numId w:val="3"/>
-            </w:numPr>
-            <w:spacing w:lineRule="auto" w:line="360" w:before="0" w:after="0"/>
-            <w:contextualSpacing/>
-            <w:rPr>
-              <w:rFonts w:ascii="Arial" w:hAnsi="Arial" w:cs="Arial"/>
-              <w:color w:val="000000" w:themeColor="text1"/>
-              <w:sz w:val="22"/>
-              <w:szCs w:val="22"/>
-            </w:rPr>
-          </w:pPr>
-          <w:r>
-            <w:rPr>
-              <w:rFonts w:cs="Arial" w:ascii="Arial" w:hAnsi="Arial"/>
-              <w:color w:val="000000" w:themeColor="text1"/>
-              <w:sz w:val="22"/>
-              <w:szCs w:val="22"/>
-            </w:rPr>
-            <w:t>Programação das interfaces;</w:t>
-          </w:r>
-        </w:p>
-        <w:p>
-          <w:pPr>
-            <w:pStyle w:val="ListParagraph"/>
-            <w:numPr>
-              <w:ilvl w:val="0"/>
-              <w:numId w:val="3"/>
-            </w:numPr>
-            <w:spacing w:lineRule="auto" w:line="360" w:before="0" w:after="0"/>
-            <w:contextualSpacing/>
-            <w:rPr>
-              <w:rFonts w:ascii="Arial" w:hAnsi="Arial" w:cs="Arial"/>
-              <w:color w:val="000000" w:themeColor="text1"/>
-              <w:sz w:val="22"/>
-              <w:szCs w:val="22"/>
-            </w:rPr>
-          </w:pPr>
-          <w:r>
-            <w:rPr>
-              <w:rFonts w:cs="Arial" w:ascii="Arial" w:hAnsi="Arial"/>
-              <w:color w:val="000000" w:themeColor="text1"/>
-              <w:sz w:val="22"/>
-              <w:szCs w:val="22"/>
-            </w:rPr>
-            <w:t>Criação de uma linguagem para uso na interface;</w:t>
-          </w:r>
-        </w:p>
-        <w:p>
-          <w:pPr>
-            <w:pStyle w:val="ListParagraph"/>
-            <w:numPr>
-              <w:ilvl w:val="0"/>
-              <w:numId w:val="3"/>
-            </w:numPr>
-            <w:spacing w:lineRule="auto" w:line="360" w:before="0" w:after="0"/>
-            <w:contextualSpacing/>
-            <w:rPr>
-              <w:rFonts w:ascii="Arial" w:hAnsi="Arial" w:cs="Arial"/>
-              <w:color w:val="000000" w:themeColor="text1"/>
-              <w:sz w:val="22"/>
-              <w:szCs w:val="22"/>
-            </w:rPr>
-          </w:pPr>
-          <w:r>
-            <w:rPr>
-              <w:rFonts w:cs="Arial" w:ascii="Arial" w:hAnsi="Arial"/>
-              <w:color w:val="000000" w:themeColor="text1"/>
-              <w:sz w:val="22"/>
-              <w:szCs w:val="22"/>
-            </w:rPr>
-            <w:t>Pesquisa com o público alvo.</w:t>
-          </w:r>
-        </w:p>
-        <w:p>
-          <w:pPr>
-            <w:pStyle w:val="Normal"/>
-            <w:spacing w:lineRule="auto" w:line="360" w:before="0" w:after="0"/>
-            <w:rPr>
-              <w:rFonts w:ascii="Arial" w:hAnsi="Arial" w:cs="Arial"/>
-              <w:color w:val="000000" w:themeColor="text1"/>
-              <w:sz w:val="22"/>
-              <w:szCs w:val="22"/>
-            </w:rPr>
-          </w:pPr>
-          <w:r>
-            <w:rPr>
-              <w:rFonts w:cs="Arial" w:ascii="Arial" w:hAnsi="Arial"/>
-              <w:color w:val="000000" w:themeColor="text1"/>
-              <w:sz w:val="22"/>
-              <w:szCs w:val="22"/>
-            </w:rPr>
-          </w:r>
-          <w:r>
-            <w:br w:type="page"/>
-          </w:r>
-        </w:p>
-        <w:p>
-          <w:pPr>
-            <w:pStyle w:val="Cabealho1"/>
-            <w:spacing w:lineRule="auto" w:line="360" w:before="0" w:after="0"/>
-            <w:rPr>
-              <w:rFonts w:ascii="Arial" w:hAnsi="Arial" w:cs="Arial"/>
-              <w:color w:val="000000" w:themeColor="text1"/>
-              <w:sz w:val="22"/>
-              <w:szCs w:val="22"/>
-            </w:rPr>
-          </w:pPr>
-          <w:bookmarkStart w:id="11" w:name="_Toc399168654"/>
-          <w:r>
-            <w:rPr>
-              <w:rFonts w:cs="Arial" w:ascii="Arial" w:hAnsi="Arial"/>
-              <w:color w:val="000000" w:themeColor="text1"/>
-              <w:sz w:val="22"/>
-              <w:szCs w:val="22"/>
-            </w:rPr>
-            <w:t>Proposta e</w:t>
-          </w:r>
-          <w:bookmarkStart w:id="12" w:name="_GoBack"/>
-          <w:bookmarkEnd w:id="12"/>
-          <w:bookmarkEnd w:id="11"/>
-          <w:r>
-            <w:rPr>
-              <w:rFonts w:cs="Arial" w:ascii="Arial" w:hAnsi="Arial"/>
-              <w:color w:val="000000" w:themeColor="text1"/>
-              <w:sz w:val="22"/>
-              <w:szCs w:val="22"/>
-            </w:rPr>
-            <w:t xml:space="preserve"> objetivos do trabalho</w:t>
-          </w:r>
-        </w:p>
-        <w:p>
-          <w:pPr>
-            <w:pStyle w:val="Normal"/>
-            <w:spacing w:lineRule="auto" w:line="360"/>
-            <w:rPr/>
-          </w:pPr>
-          <w:r>
-            <w:rPr/>
-          </w:r>
-        </w:p>
-        <w:p>
-          <w:pPr>
-            <w:pStyle w:val="Cabealho2"/>
-            <w:spacing w:lineRule="auto" w:line="360" w:before="0" w:after="0"/>
-            <w:rPr>
-              <w:rFonts w:ascii="Arial" w:hAnsi="Arial" w:cs="Arial"/>
-              <w:color w:val="000000" w:themeColor="text1"/>
-              <w:sz w:val="22"/>
-              <w:szCs w:val="22"/>
-            </w:rPr>
-          </w:pPr>
-          <w:bookmarkStart w:id="13" w:name="_Toc399168655"/>
-          <w:bookmarkEnd w:id="13"/>
           <w:r>
             <w:rPr>
               <w:rFonts w:cs="Arial" w:ascii="Arial" w:hAnsi="Arial"/>
@@ -3564,12 +3150,7 @@
               <w:tab w:val="left" w:pos="2595" w:leader="none"/>
             </w:tabs>
             <w:spacing w:lineRule="auto" w:line="360" w:before="0" w:after="0"/>
-            <w:rPr>
-              <w:rFonts w:ascii="Arial" w:hAnsi="Arial" w:cs="Arial"/>
-              <w:color w:val="000000" w:themeColor="text1"/>
-              <w:sz w:val="22"/>
-              <w:szCs w:val="22"/>
-            </w:rPr>
+            <w:rPr/>
           </w:pPr>
           <w:r>
             <w:rPr>
@@ -3579,7 +3160,7 @@
               <w:szCs w:val="22"/>
             </w:rPr>
             <w:tab/>
-            <w:t>Desenvolver uma ferramenta que possibilite ensinar a crianças de 5 a 8 anos conceitos de lógica e programação através da movimentação de um carro robô com rodas que recebe sinais via bluetooth de uma central.</w:t>
+            <w:t>Desenvolver uma ferramenta que possibilite ensinar a crianças de 5 a 8 anos conceitos de lógica e programação através da movimentação de um carro robô com rodas que recebe sinais via bluetooth de um aplicativo em um smartphone android.</w:t>
           </w:r>
         </w:p>
         <w:p>
@@ -3590,12 +3171,7 @@
               <w:tab w:val="left" w:pos="2595" w:leader="none"/>
             </w:tabs>
             <w:spacing w:lineRule="auto" w:line="360" w:before="0" w:after="0"/>
-            <w:rPr>
-              <w:rFonts w:ascii="Arial" w:hAnsi="Arial" w:cs="Arial"/>
-              <w:color w:val="000000" w:themeColor="text1"/>
-              <w:sz w:val="22"/>
-              <w:szCs w:val="22"/>
-            </w:rPr>
+            <w:rPr/>
           </w:pPr>
           <w:r>
             <w:rPr>
@@ -3605,7 +3181,7 @@
               <w:szCs w:val="22"/>
             </w:rPr>
             <w:tab/>
-            <w:t>Esta central por sua vez é uma “caixa” dividida em duas seções e a criança passa comandos a ela através de blocos colocados sob a mesma. Esses blocos são os comandos de “frente”, “esquerda”, “direita” e “função”. A primeira seção consiste de uma sequência ou “fila” de slots consecutivos, na qual se pode colocar todos os blocos. Na segunda define-se os comandos de “frente”, “esquerda” e “direita” para os blocos de “função” colocados na primeira seção.</w:t>
+            <w:t>Este aplicativo por sua vez possui uma interface dividida em duas seções, ou “filas”.A criança passa comandos ao robô através do preenchimento das filas e então pressiona o botão de “play”. A primeira fila consiste de uma sequência de slots consecutivos, na qual se clica no slot, um popup aparece e seleciona-se um comando para aquele slot. Os comandos possíveis para a primeira fila são: “frente”, “esquerda”, “direita”, “trás” e “função”, sendo que neste ultimo, a sequencia de execução dos comandos da primeira fila é pausada, a fila de função é executada, e então os comandos voltam a ser executados normalmente até o fim da mesma ou até outro bloco de “função”. Os comandos da fila de “função” são exatamente os mesmos da primeira fila excetuando o bloco de “função” que não existe nesta fila.</w:t>
           </w:r>
         </w:p>
         <w:p>
@@ -3643,8 +3219,8 @@
               <w:szCs w:val="22"/>
             </w:rPr>
           </w:pPr>
-          <w:bookmarkStart w:id="14" w:name="_Toc399168656"/>
-          <w:bookmarkEnd w:id="14"/>
+          <w:bookmarkStart w:id="11" w:name="_Toc399168656"/>
+          <w:bookmarkEnd w:id="11"/>
           <w:r>
             <w:rPr>
               <w:rFonts w:cs="Arial" w:ascii="Arial" w:hAnsi="Arial"/>
@@ -3663,6 +3239,77 @@
               <w:tab w:val="left" w:pos="2880" w:leader="none"/>
             </w:tabs>
             <w:spacing w:lineRule="auto" w:line="360" w:before="0" w:after="0"/>
+            <w:rPr/>
+          </w:pPr>
+          <w:r>
+            <w:rPr>
+              <w:rFonts w:cs="Arial" w:ascii="Arial" w:hAnsi="Arial"/>
+              <w:color w:val="000000" w:themeColor="text1"/>
+              <w:sz w:val="22"/>
+              <w:szCs w:val="22"/>
+            </w:rPr>
+            <w:tab/>
+            <w:t>Desenvolver um sistema de aprendizado de lógica e programação para crianças de 4 a 8 anos de idade.</w:t>
+          </w:r>
+        </w:p>
+        <w:p>
+          <w:pPr>
+            <w:pStyle w:val="Normal"/>
+            <w:spacing w:lineRule="auto" w:line="360" w:before="0" w:after="0"/>
+            <w:ind w:hanging="0"/>
+            <w:rPr/>
+          </w:pPr>
+          <w:r>
+            <w:rPr>
+              <w:rFonts w:cs="Arial" w:ascii="Arial" w:hAnsi="Arial"/>
+              <w:color w:val="000000" w:themeColor="text1"/>
+              <w:sz w:val="22"/>
+              <w:szCs w:val="22"/>
+            </w:rPr>
+            <w:tab/>
+            <w:t xml:space="preserve">Utilizei uma plataforma aberta de desenvolvimento para sistemas embarcados chamada Arduino. </w:t>
+          </w:r>
+        </w:p>
+        <w:p>
+          <w:pPr>
+            <w:pStyle w:val="Normal"/>
+            <w:spacing w:lineRule="auto" w:line="360" w:before="0" w:after="0"/>
+            <w:ind w:hanging="0"/>
+            <w:rPr/>
+          </w:pPr>
+          <w:r>
+            <w:rPr>
+              <w:rFonts w:cs="Arial" w:ascii="Arial" w:hAnsi="Arial"/>
+              <w:color w:val="000000" w:themeColor="text1"/>
+              <w:sz w:val="22"/>
+              <w:szCs w:val="22"/>
+            </w:rPr>
+            <w:tab/>
+            <w:t xml:space="preserve">O robô consiste em: Um Arduino para fazer o controle, um rádio bluetooth, Um driver de motor compatível com Arduino, 4 motores um para cada roda, 4 rodas e uma bateria para energia. </w:t>
+          </w:r>
+        </w:p>
+        <w:p>
+          <w:pPr>
+            <w:pStyle w:val="Normal"/>
+            <w:spacing w:lineRule="auto" w:line="360" w:before="0" w:after="0"/>
+            <w:ind w:hanging="0"/>
+            <w:rPr/>
+          </w:pPr>
+          <w:r>
+            <w:rPr>
+              <w:rFonts w:cs="Arial" w:ascii="Arial" w:hAnsi="Arial"/>
+              <w:color w:val="000000" w:themeColor="text1"/>
+              <w:sz w:val="22"/>
+              <w:szCs w:val="22"/>
+            </w:rPr>
+            <w:tab/>
+            <w:t>O aplicativo utiliza o módulo de bluetooth nativo do aparelho Android para comunicação serial com o rádio bluetooth do robô e lhe passar os comandos inseridos através da interface.</w:t>
+          </w:r>
+        </w:p>
+        <w:p>
+          <w:pPr>
+            <w:pStyle w:val="Normal"/>
+            <w:spacing w:lineRule="auto" w:line="360" w:before="0" w:after="0"/>
             <w:rPr>
               <w:rFonts w:ascii="Arial" w:hAnsi="Arial" w:cs="Arial"/>
               <w:color w:val="000000" w:themeColor="text1"/>
@@ -3678,93 +3325,7 @@
               <w:szCs w:val="22"/>
             </w:rPr>
             <w:tab/>
-            <w:t>Desenvolver um sistema de aprendizado de lógica e programação para crianças de 5 a 8 anos de idade.</w:t>
-          </w:r>
-        </w:p>
-        <w:p>
-          <w:pPr>
-            <w:pStyle w:val="Normal"/>
-            <w:spacing w:lineRule="auto" w:line="360" w:before="0" w:after="0"/>
-            <w:ind w:firstLine="720"/>
-            <w:rPr>
-              <w:rFonts w:ascii="Arial" w:hAnsi="Arial" w:cs="Arial"/>
-              <w:color w:val="000000" w:themeColor="text1"/>
-              <w:sz w:val="22"/>
-              <w:szCs w:val="22"/>
-            </w:rPr>
-          </w:pPr>
-          <w:r>
-            <w:rPr>
-              <w:rFonts w:cs="Arial" w:ascii="Arial" w:hAnsi="Arial"/>
-              <w:color w:val="000000" w:themeColor="text1"/>
-              <w:sz w:val="22"/>
-              <w:szCs w:val="22"/>
-            </w:rPr>
-            <w:t xml:space="preserve">Vou utilizar uma plataforma aberta de desenvolvimento para sistemas embarcados chamada Arduíno. </w:t>
-          </w:r>
-        </w:p>
-        <w:p>
-          <w:pPr>
-            <w:pStyle w:val="Normal"/>
-            <w:spacing w:lineRule="auto" w:line="360" w:before="0" w:after="0"/>
-            <w:ind w:firstLine="720"/>
-            <w:rPr>
-              <w:rFonts w:ascii="Arial" w:hAnsi="Arial" w:cs="Arial"/>
-              <w:color w:val="000000" w:themeColor="text1"/>
-              <w:sz w:val="22"/>
-              <w:szCs w:val="22"/>
-            </w:rPr>
-          </w:pPr>
-          <w:r>
-            <w:rPr>
-              <w:rFonts w:cs="Arial" w:ascii="Arial" w:hAnsi="Arial"/>
-              <w:color w:val="000000" w:themeColor="text1"/>
-              <w:sz w:val="22"/>
-              <w:szCs w:val="22"/>
-            </w:rPr>
-            <w:t xml:space="preserve">O robô consiste em: Um Arduíno para fazer o controle, um rádio bluetooth, 4 motores um para cada roda, 4 rodas e uma bateria para energia. </w:t>
-          </w:r>
-        </w:p>
-        <w:p>
-          <w:pPr>
-            <w:pStyle w:val="Normal"/>
-            <w:spacing w:lineRule="auto" w:line="360" w:before="0" w:after="0"/>
-            <w:ind w:firstLine="720"/>
-            <w:rPr>
-              <w:rFonts w:ascii="Arial" w:hAnsi="Arial" w:cs="Arial"/>
-              <w:color w:val="000000" w:themeColor="text1"/>
-              <w:sz w:val="22"/>
-              <w:szCs w:val="22"/>
-            </w:rPr>
-          </w:pPr>
-          <w:r>
-            <w:rPr>
-              <w:rFonts w:cs="Arial" w:ascii="Arial" w:hAnsi="Arial"/>
-              <w:color w:val="000000" w:themeColor="text1"/>
-              <w:sz w:val="22"/>
-              <w:szCs w:val="22"/>
-            </w:rPr>
-            <w:t>A caixa central consiste de um Arduíno para receber os comandos e enviar através de um rádio bluetooth para o robô, uma série de sensores de resistência formando uma fila de comandos na qual são inseridos os blocos de comando que possuem resistências, distintas cada qual representando um comando, para o robô seguir e um conector de alimentação externa.</w:t>
-          </w:r>
-        </w:p>
-        <w:p>
-          <w:pPr>
-            <w:pStyle w:val="Normal"/>
-            <w:spacing w:lineRule="auto" w:line="360" w:before="0" w:after="0"/>
-            <w:rPr>
-              <w:rFonts w:ascii="Arial" w:hAnsi="Arial" w:cs="Arial"/>
-              <w:color w:val="000000" w:themeColor="text1"/>
-              <w:sz w:val="22"/>
-              <w:szCs w:val="22"/>
-            </w:rPr>
-          </w:pPr>
-          <w:r>
-            <w:rPr>
-              <w:rFonts w:cs="Arial" w:ascii="Arial" w:hAnsi="Arial"/>
-              <w:color w:val="000000" w:themeColor="text1"/>
-              <w:sz w:val="22"/>
-              <w:szCs w:val="22"/>
-            </w:rPr>
+            <w:t>Garantir que o material utilizado no projeto tenha o menor custo possível e que a solução como um todo seja acessivel para o mercado brasileiro.</w:t>
           </w:r>
         </w:p>
         <w:p>
@@ -3796,6 +3357,32 @@
             <w:keepNext/>
             <w:keepLines w:val="false"/>
             <w:spacing w:lineRule="auto" w:line="360" w:before="0" w:after="0"/>
+            <w:rPr/>
+          </w:pPr>
+          <w:r>
+            <w:rPr>
+              <w:rFonts w:cs="Arial" w:ascii="Arial" w:hAnsi="Arial"/>
+              <w:color w:val="000000" w:themeColor="text1"/>
+              <w:sz w:val="22"/>
+              <w:szCs w:val="22"/>
+            </w:rPr>
+            <w:t>Atividades</w:t>
+          </w:r>
+        </w:p>
+        <w:p>
+          <w:pPr>
+            <w:pStyle w:val="Normal"/>
+            <w:spacing w:lineRule="auto" w:line="360"/>
+            <w:rPr/>
+          </w:pPr>
+          <w:r>
+            <w:rPr/>
+          </w:r>
+        </w:p>
+        <w:p>
+          <w:pPr>
+            <w:pStyle w:val="Cabealho2"/>
+            <w:spacing w:lineRule="auto" w:line="360" w:before="0" w:after="0"/>
             <w:rPr>
               <w:rFonts w:ascii="Arial" w:hAnsi="Arial" w:cs="Arial"/>
               <w:color w:val="000000" w:themeColor="text1"/>
@@ -3803,41 +3390,8 @@
               <w:szCs w:val="22"/>
             </w:rPr>
           </w:pPr>
-          <w:bookmarkStart w:id="15" w:name="_Toc399168657"/>
-          <w:bookmarkEnd w:id="15"/>
-          <w:r>
-            <w:rPr>
-              <w:rFonts w:cs="Arial" w:ascii="Arial" w:hAnsi="Arial"/>
-              <w:color w:val="000000" w:themeColor="text1"/>
-              <w:sz w:val="22"/>
-              <w:szCs w:val="22"/>
-            </w:rPr>
-            <w:t>Plano de ação</w:t>
-          </w:r>
-        </w:p>
-        <w:p>
-          <w:pPr>
-            <w:pStyle w:val="Normal"/>
-            <w:spacing w:lineRule="auto" w:line="360"/>
-            <w:rPr/>
-          </w:pPr>
-          <w:r>
-            <w:rPr/>
-          </w:r>
-        </w:p>
-        <w:p>
-          <w:pPr>
-            <w:pStyle w:val="Cabealho2"/>
-            <w:spacing w:lineRule="auto" w:line="360" w:before="0" w:after="0"/>
-            <w:rPr>
-              <w:rFonts w:ascii="Arial" w:hAnsi="Arial" w:cs="Arial"/>
-              <w:color w:val="000000" w:themeColor="text1"/>
-              <w:sz w:val="22"/>
-              <w:szCs w:val="22"/>
-            </w:rPr>
-          </w:pPr>
-          <w:bookmarkStart w:id="16" w:name="_Toc399168658"/>
-          <w:bookmarkEnd w:id="16"/>
+          <w:bookmarkStart w:id="12" w:name="_Toc399168658"/>
+          <w:bookmarkEnd w:id="12"/>
           <w:r>
             <w:rPr>
               <w:rFonts w:cs="Arial" w:ascii="Arial" w:hAnsi="Arial"/>
@@ -3904,8 +3458,8 @@
               <w:szCs w:val="22"/>
             </w:rPr>
           </w:pPr>
-          <w:bookmarkStart w:id="17" w:name="_Toc399168659"/>
-          <w:bookmarkEnd w:id="17"/>
+          <w:bookmarkStart w:id="13" w:name="_Toc399168659"/>
+          <w:bookmarkEnd w:id="13"/>
           <w:r>
             <w:rPr>
               <w:rFonts w:cs="Arial" w:ascii="Arial" w:hAnsi="Arial"/>
@@ -3969,425 +3523,27 @@
               <w:szCs w:val="22"/>
             </w:rPr>
           </w:pPr>
-          <w:bookmarkStart w:id="18" w:name="_Toc399168660"/>
-          <w:bookmarkEnd w:id="18"/>
-          <w:r>
-            <w:rPr>
-              <w:rFonts w:cs="Arial" w:ascii="Arial" w:hAnsi="Arial"/>
-              <w:color w:val="000000" w:themeColor="text1"/>
-              <w:sz w:val="22"/>
-              <w:szCs w:val="22"/>
-            </w:rPr>
-            <w:t>Cronograma</w:t>
-          </w:r>
-        </w:p>
-        <w:p>
-          <w:pPr>
-            <w:pStyle w:val="ListParagraph"/>
-            <w:numPr>
-              <w:ilvl w:val="0"/>
-              <w:numId w:val="4"/>
-            </w:numPr>
-            <w:spacing w:lineRule="auto" w:line="360" w:before="0" w:after="0"/>
-            <w:contextualSpacing/>
-            <w:rPr>
-              <w:rFonts w:ascii="Arial" w:hAnsi="Arial" w:cs="Arial"/>
-              <w:color w:val="000000" w:themeColor="text1"/>
-              <w:sz w:val="22"/>
-              <w:szCs w:val="22"/>
-            </w:rPr>
-          </w:pPr>
-          <w:r>
-            <w:rPr>
-              <w:rFonts w:cs="Arial" w:ascii="Arial" w:hAnsi="Arial"/>
-              <w:color w:val="000000" w:themeColor="text1"/>
-              <w:sz w:val="22"/>
-              <w:szCs w:val="22"/>
-            </w:rPr>
-            <w:t>Setembro:</w:t>
-          </w:r>
-        </w:p>
-        <w:p>
-          <w:pPr>
-            <w:pStyle w:val="ListParagraph"/>
-            <w:numPr>
-              <w:ilvl w:val="1"/>
-              <w:numId w:val="4"/>
-            </w:numPr>
-            <w:spacing w:lineRule="auto" w:line="360" w:before="0" w:after="0"/>
-            <w:contextualSpacing/>
-            <w:rPr>
-              <w:rFonts w:ascii="Arial" w:hAnsi="Arial" w:cs="Arial"/>
-              <w:color w:val="000000" w:themeColor="text1"/>
-              <w:sz w:val="22"/>
-              <w:szCs w:val="22"/>
-            </w:rPr>
-          </w:pPr>
-          <w:r>
-            <w:rPr>
-              <w:rFonts w:cs="Arial" w:ascii="Arial" w:hAnsi="Arial"/>
-              <w:color w:val="000000" w:themeColor="text1"/>
-              <w:sz w:val="22"/>
-              <w:szCs w:val="22"/>
-            </w:rPr>
-            <w:t>Aquisição do material e espera para a entrega.</w:t>
-          </w:r>
-        </w:p>
-        <w:p>
-          <w:pPr>
-            <w:pStyle w:val="ListParagraph"/>
-            <w:numPr>
-              <w:ilvl w:val="1"/>
-              <w:numId w:val="4"/>
-            </w:numPr>
-            <w:spacing w:lineRule="auto" w:line="360" w:before="0" w:after="0"/>
-            <w:contextualSpacing/>
-            <w:rPr>
-              <w:rFonts w:ascii="Arial" w:hAnsi="Arial" w:cs="Arial"/>
-              <w:color w:val="000000" w:themeColor="text1"/>
-              <w:sz w:val="22"/>
-              <w:szCs w:val="22"/>
-            </w:rPr>
-          </w:pPr>
-          <w:r>
-            <w:rPr>
-              <w:rFonts w:cs="Arial" w:ascii="Arial" w:hAnsi="Arial"/>
-              <w:color w:val="000000" w:themeColor="text1"/>
-              <w:sz w:val="22"/>
-              <w:szCs w:val="22"/>
-            </w:rPr>
-            <w:t>Começo do desenvolvimento do software da interface de controle em simulador.</w:t>
-          </w:r>
-        </w:p>
-        <w:p>
-          <w:pPr>
-            <w:pStyle w:val="ListParagraph"/>
-            <w:numPr>
-              <w:ilvl w:val="1"/>
-              <w:numId w:val="4"/>
-            </w:numPr>
-            <w:spacing w:lineRule="auto" w:line="360" w:before="0" w:after="0"/>
-            <w:contextualSpacing/>
-            <w:rPr>
-              <w:rFonts w:ascii="Arial" w:hAnsi="Arial" w:cs="Arial"/>
-              <w:color w:val="000000" w:themeColor="text1"/>
-              <w:sz w:val="22"/>
-              <w:szCs w:val="22"/>
-            </w:rPr>
-          </w:pPr>
-          <w:r>
-            <w:rPr>
-              <w:rFonts w:cs="Arial" w:ascii="Arial" w:hAnsi="Arial"/>
-              <w:color w:val="000000" w:themeColor="text1"/>
-              <w:sz w:val="22"/>
-              <w:szCs w:val="22"/>
-            </w:rPr>
-            <w:t>Começo do desenvolvimento do software do robô em simulador.</w:t>
-          </w:r>
-        </w:p>
-        <w:p>
-          <w:pPr>
-            <w:pStyle w:val="ListParagraph"/>
-            <w:numPr>
-              <w:ilvl w:val="0"/>
-              <w:numId w:val="4"/>
-            </w:numPr>
-            <w:spacing w:lineRule="auto" w:line="360" w:before="0" w:after="0"/>
-            <w:contextualSpacing/>
-            <w:rPr>
-              <w:rFonts w:ascii="Arial" w:hAnsi="Arial" w:cs="Arial"/>
-              <w:color w:val="000000" w:themeColor="text1"/>
-              <w:sz w:val="22"/>
-              <w:szCs w:val="22"/>
-            </w:rPr>
-          </w:pPr>
-          <w:r>
-            <w:rPr>
-              <w:rFonts w:cs="Arial" w:ascii="Arial" w:hAnsi="Arial"/>
-              <w:color w:val="000000" w:themeColor="text1"/>
-              <w:sz w:val="22"/>
-              <w:szCs w:val="22"/>
-            </w:rPr>
-            <w:t>Outubro</w:t>
-          </w:r>
-        </w:p>
-        <w:p>
-          <w:pPr>
-            <w:pStyle w:val="ListParagraph"/>
-            <w:numPr>
-              <w:ilvl w:val="1"/>
-              <w:numId w:val="4"/>
-            </w:numPr>
-            <w:spacing w:lineRule="auto" w:line="360" w:before="0" w:after="0"/>
-            <w:contextualSpacing/>
-            <w:rPr>
-              <w:rFonts w:ascii="Arial" w:hAnsi="Arial" w:cs="Arial"/>
-              <w:color w:val="000000" w:themeColor="text1"/>
-              <w:sz w:val="22"/>
-              <w:szCs w:val="22"/>
-            </w:rPr>
-          </w:pPr>
-          <w:r>
-            <w:rPr>
-              <w:rFonts w:cs="Arial" w:ascii="Arial" w:hAnsi="Arial"/>
-              <w:color w:val="000000" w:themeColor="text1"/>
-              <w:sz w:val="22"/>
-              <w:szCs w:val="22"/>
-            </w:rPr>
-            <w:t>Chegada das peças</w:t>
-          </w:r>
-        </w:p>
-        <w:p>
-          <w:pPr>
-            <w:pStyle w:val="ListParagraph"/>
-            <w:numPr>
-              <w:ilvl w:val="1"/>
-              <w:numId w:val="4"/>
-            </w:numPr>
-            <w:spacing w:lineRule="auto" w:line="360" w:before="0" w:after="0"/>
-            <w:contextualSpacing/>
-            <w:rPr>
-              <w:rFonts w:ascii="Arial" w:hAnsi="Arial" w:cs="Arial"/>
-              <w:color w:val="000000" w:themeColor="text1"/>
-              <w:sz w:val="22"/>
-              <w:szCs w:val="22"/>
-            </w:rPr>
-          </w:pPr>
-          <w:r>
-            <w:rPr>
-              <w:rFonts w:cs="Arial" w:ascii="Arial" w:hAnsi="Arial"/>
-              <w:color w:val="000000" w:themeColor="text1"/>
-              <w:sz w:val="22"/>
-              <w:szCs w:val="22"/>
-            </w:rPr>
-            <w:t>Termino do desenvolvimento do software da interface de controle no simulador.</w:t>
-          </w:r>
-        </w:p>
-        <w:p>
-          <w:pPr>
-            <w:pStyle w:val="ListParagraph"/>
-            <w:numPr>
-              <w:ilvl w:val="1"/>
-              <w:numId w:val="4"/>
-            </w:numPr>
-            <w:spacing w:lineRule="auto" w:line="360" w:before="0" w:after="0"/>
-            <w:contextualSpacing/>
-            <w:rPr>
-              <w:rFonts w:ascii="Arial" w:hAnsi="Arial" w:cs="Arial"/>
-              <w:color w:val="000000" w:themeColor="text1"/>
-              <w:sz w:val="22"/>
-              <w:szCs w:val="22"/>
-            </w:rPr>
-          </w:pPr>
-          <w:r>
-            <w:rPr>
-              <w:rFonts w:cs="Arial" w:ascii="Arial" w:hAnsi="Arial"/>
-              <w:color w:val="000000" w:themeColor="text1"/>
-              <w:sz w:val="22"/>
-              <w:szCs w:val="22"/>
-            </w:rPr>
-            <w:t>Termino do desenvolvimento do software do robô em simulador.</w:t>
-          </w:r>
-        </w:p>
-        <w:p>
-          <w:pPr>
-            <w:pStyle w:val="ListParagraph"/>
-            <w:numPr>
-              <w:ilvl w:val="1"/>
-              <w:numId w:val="4"/>
-            </w:numPr>
-            <w:spacing w:lineRule="auto" w:line="360" w:before="0" w:after="0"/>
-            <w:contextualSpacing/>
-            <w:rPr>
-              <w:rFonts w:ascii="Arial" w:hAnsi="Arial" w:cs="Arial"/>
-              <w:color w:val="000000" w:themeColor="text1"/>
-              <w:sz w:val="22"/>
-              <w:szCs w:val="22"/>
-            </w:rPr>
-          </w:pPr>
-          <w:r>
-            <w:rPr>
-              <w:rFonts w:cs="Arial" w:ascii="Arial" w:hAnsi="Arial"/>
-              <w:color w:val="000000" w:themeColor="text1"/>
-              <w:sz w:val="22"/>
-              <w:szCs w:val="22"/>
-            </w:rPr>
-            <w:t>Teste do software da interface de controle e do robô em condições reais.</w:t>
-          </w:r>
-        </w:p>
-        <w:p>
-          <w:pPr>
-            <w:pStyle w:val="ListParagraph"/>
-            <w:numPr>
-              <w:ilvl w:val="0"/>
-              <w:numId w:val="4"/>
-            </w:numPr>
-            <w:spacing w:lineRule="auto" w:line="360" w:before="0" w:after="0"/>
-            <w:contextualSpacing/>
-            <w:rPr>
-              <w:rFonts w:ascii="Arial" w:hAnsi="Arial" w:cs="Arial"/>
-              <w:color w:val="000000" w:themeColor="text1"/>
-              <w:sz w:val="22"/>
-              <w:szCs w:val="22"/>
-            </w:rPr>
-          </w:pPr>
-          <w:r>
-            <w:rPr>
-              <w:rFonts w:cs="Arial" w:ascii="Arial" w:hAnsi="Arial"/>
-              <w:color w:val="000000" w:themeColor="text1"/>
-              <w:sz w:val="22"/>
-              <w:szCs w:val="22"/>
-            </w:rPr>
-            <w:t>Novembro:</w:t>
-          </w:r>
-        </w:p>
-        <w:p>
-          <w:pPr>
-            <w:pStyle w:val="ListParagraph"/>
-            <w:numPr>
-              <w:ilvl w:val="1"/>
-              <w:numId w:val="4"/>
-            </w:numPr>
-            <w:spacing w:lineRule="auto" w:line="360" w:before="0" w:after="0"/>
-            <w:contextualSpacing/>
-            <w:rPr>
-              <w:rFonts w:ascii="Arial" w:hAnsi="Arial" w:cs="Arial"/>
-              <w:color w:val="000000" w:themeColor="text1"/>
-              <w:sz w:val="22"/>
-              <w:szCs w:val="22"/>
-            </w:rPr>
-          </w:pPr>
-          <w:r>
-            <w:rPr>
-              <w:rFonts w:cs="Arial" w:ascii="Arial" w:hAnsi="Arial"/>
-              <w:color w:val="000000" w:themeColor="text1"/>
-              <w:sz w:val="22"/>
-              <w:szCs w:val="22"/>
-            </w:rPr>
-            <w:t>Teste do sistema em público alvo.</w:t>
-          </w:r>
-        </w:p>
-        <w:p>
-          <w:pPr>
-            <w:pStyle w:val="ListParagraph"/>
-            <w:numPr>
-              <w:ilvl w:val="1"/>
-              <w:numId w:val="4"/>
-            </w:numPr>
-            <w:spacing w:lineRule="auto" w:line="360" w:before="0" w:after="0"/>
-            <w:contextualSpacing/>
-            <w:rPr>
-              <w:rFonts w:ascii="Arial" w:hAnsi="Arial" w:cs="Arial"/>
-              <w:color w:val="000000" w:themeColor="text1"/>
-              <w:sz w:val="22"/>
-              <w:szCs w:val="22"/>
-            </w:rPr>
-          </w:pPr>
-          <w:r>
-            <w:rPr>
-              <w:rFonts w:cs="Arial" w:ascii="Arial" w:hAnsi="Arial"/>
-              <w:color w:val="000000" w:themeColor="text1"/>
-              <w:sz w:val="22"/>
-              <w:szCs w:val="22"/>
-            </w:rPr>
-            <w:t>Revisão do projeto utilizando dados obtidos no teste com publico alvo</w:t>
-          </w:r>
-        </w:p>
-        <w:p>
-          <w:pPr>
-            <w:pStyle w:val="ListParagraph"/>
-            <w:numPr>
-              <w:ilvl w:val="0"/>
-              <w:numId w:val="4"/>
-            </w:numPr>
-            <w:spacing w:lineRule="auto" w:line="360" w:before="0" w:after="0"/>
-            <w:contextualSpacing/>
-            <w:rPr>
-              <w:rFonts w:ascii="Arial" w:hAnsi="Arial" w:cs="Arial"/>
-              <w:color w:val="000000" w:themeColor="text1"/>
-              <w:sz w:val="22"/>
-              <w:szCs w:val="22"/>
-            </w:rPr>
-          </w:pPr>
-          <w:r>
-            <w:rPr>
-              <w:rFonts w:cs="Arial" w:ascii="Arial" w:hAnsi="Arial"/>
-              <w:color w:val="000000" w:themeColor="text1"/>
-              <w:sz w:val="22"/>
-              <w:szCs w:val="22"/>
-            </w:rPr>
-            <w:t>Dezembro</w:t>
-          </w:r>
-        </w:p>
-        <w:p>
-          <w:pPr>
-            <w:pStyle w:val="ListParagraph"/>
-            <w:numPr>
-              <w:ilvl w:val="1"/>
-              <w:numId w:val="4"/>
-            </w:numPr>
-            <w:spacing w:lineRule="auto" w:line="360" w:before="0" w:after="0"/>
-            <w:contextualSpacing/>
-            <w:rPr>
-              <w:rFonts w:ascii="Arial" w:hAnsi="Arial" w:cs="Arial"/>
-              <w:color w:val="000000" w:themeColor="text1"/>
-              <w:sz w:val="22"/>
-              <w:szCs w:val="22"/>
-            </w:rPr>
-          </w:pPr>
-          <w:r>
-            <w:rPr>
-              <w:rFonts w:cs="Arial" w:ascii="Arial" w:hAnsi="Arial"/>
-              <w:color w:val="000000" w:themeColor="text1"/>
-              <w:sz w:val="22"/>
-              <w:szCs w:val="22"/>
-            </w:rPr>
-            <w:t>Geração do relatório de Projeto final para a entrega.</w:t>
-          </w:r>
-        </w:p>
-        <w:p>
-          <w:pPr>
-            <w:pStyle w:val="Normal"/>
-            <w:spacing w:lineRule="auto" w:line="360" w:before="0" w:after="0"/>
-            <w:rPr>
-              <w:rFonts w:ascii="Arial" w:hAnsi="Arial" w:cs="Arial"/>
-              <w:color w:val="000000" w:themeColor="text1"/>
-              <w:sz w:val="22"/>
-              <w:szCs w:val="22"/>
-            </w:rPr>
-          </w:pPr>
-          <w:r>
-            <w:rPr>
-              <w:rFonts w:cs="Arial" w:ascii="Arial" w:hAnsi="Arial"/>
-              <w:color w:val="000000" w:themeColor="text1"/>
-              <w:sz w:val="22"/>
-              <w:szCs w:val="22"/>
-            </w:rPr>
-          </w:r>
-        </w:p>
-        <w:p>
-          <w:pPr>
-            <w:pStyle w:val="Normal"/>
-            <w:spacing w:lineRule="auto" w:line="360" w:before="0" w:after="0"/>
-            <w:rPr>
-              <w:rFonts w:ascii="Arial" w:hAnsi="Arial" w:cs="Arial"/>
-              <w:b/>
-              <w:b/>
-              <w:bCs/>
-              <w:color w:val="000000" w:themeColor="text1"/>
-              <w:sz w:val="22"/>
-              <w:szCs w:val="22"/>
-            </w:rPr>
-          </w:pPr>
-          <w:r>
-            <w:rPr>
-              <w:rFonts w:cs="Arial" w:ascii="Arial" w:hAnsi="Arial"/>
-              <w:b/>
-              <w:bCs/>
-              <w:color w:val="000000" w:themeColor="text1"/>
-              <w:sz w:val="22"/>
-              <w:szCs w:val="22"/>
-            </w:rPr>
+          <w:bookmarkStart w:id="14" w:name="_Toc399168660"/>
+          <w:bookmarkStart w:id="15" w:name="_Toc399168660"/>
+          <w:bookmarkEnd w:id="15"/>
+          <w:r>
+            <w:rPr/>
+          </w:r>
+        </w:p>
+        <w:p>
+          <w:pPr>
+            <w:pStyle w:val="Normal"/>
+            <w:spacing w:lineRule="auto" w:line="360" w:before="0" w:after="0"/>
+            <w:rPr/>
+          </w:pPr>
+          <w:r>
+            <w:rPr>
+              <w:rFonts w:cs="Arial" w:ascii="Arial" w:hAnsi="Arial"/>
+              <w:color w:val="000000" w:themeColor="text1"/>
+              <w:sz w:val="22"/>
+              <w:szCs w:val="22"/>
+            </w:rPr>
+            <w:tab/>
           </w:r>
           <w:r>
             <w:br w:type="page"/>
@@ -4409,8 +3565,8 @@
               <w:szCs w:val="22"/>
             </w:rPr>
           </w:pPr>
-          <w:bookmarkStart w:id="19" w:name="_Toc399168661"/>
-          <w:bookmarkEnd w:id="19"/>
+          <w:bookmarkStart w:id="16" w:name="_Toc399168661"/>
+          <w:bookmarkEnd w:id="16"/>
           <w:r>
             <w:rPr>
               <w:rFonts w:cs="Arial" w:ascii="Arial" w:hAnsi="Arial"/>
@@ -4442,8 +3598,8 @@
               <w:szCs w:val="22"/>
             </w:rPr>
           </w:pPr>
-          <w:bookmarkStart w:id="20" w:name="_Toc399168662"/>
-          <w:bookmarkEnd w:id="20"/>
+          <w:bookmarkStart w:id="17" w:name="_Toc399168662"/>
+          <w:bookmarkEnd w:id="17"/>
           <w:r>
             <w:rPr>
               <w:rFonts w:cs="Arial" w:ascii="Arial" w:hAnsi="Arial"/>
@@ -4609,12 +3765,7 @@
           <w:pPr>
             <w:pStyle w:val="Normal"/>
             <w:spacing w:lineRule="auto" w:line="360" w:before="0" w:after="0"/>
-            <w:rPr>
-              <w:rFonts w:ascii="Arial" w:hAnsi="Arial" w:cs="Arial"/>
-              <w:color w:val="000000" w:themeColor="text1"/>
-              <w:sz w:val="22"/>
-              <w:szCs w:val="22"/>
-            </w:rPr>
+            <w:rPr/>
           </w:pPr>
           <w:r>
             <w:rPr>
@@ -4624,55 +3775,6 @@
               <w:szCs w:val="22"/>
             </w:rPr>
             <w:t>[4] EZ-Robot - http://www.ez-robot.com/</w:t>
-          </w:r>
-        </w:p>
-        <w:p>
-          <w:pPr>
-            <w:pStyle w:val="Normal"/>
-            <w:tabs>
-              <w:tab w:val="left" w:pos="1239" w:leader="none"/>
-            </w:tabs>
-            <w:spacing w:lineRule="auto" w:line="360" w:before="0" w:after="0"/>
-            <w:rPr>
-              <w:rFonts w:ascii="Arial" w:hAnsi="Arial" w:cs="Arial"/>
-              <w:color w:val="000000" w:themeColor="text1"/>
-              <w:sz w:val="22"/>
-              <w:szCs w:val="22"/>
-            </w:rPr>
-          </w:pPr>
-          <w:r>
-            <w:rPr>
-              <w:rFonts w:cs="Arial" w:ascii="Arial" w:hAnsi="Arial"/>
-              <w:color w:val="000000" w:themeColor="text1"/>
-              <w:sz w:val="22"/>
-              <w:szCs w:val="22"/>
-            </w:rPr>
-          </w:r>
-        </w:p>
-        <w:p>
-          <w:pPr>
-            <w:pStyle w:val="Normal"/>
-            <w:tabs>
-              <w:tab w:val="left" w:pos="1239" w:leader="none"/>
-            </w:tabs>
-            <w:spacing w:lineRule="auto" w:line="360" w:before="0" w:after="0"/>
-            <w:rPr>
-              <w:rFonts w:ascii="Arial" w:hAnsi="Arial" w:cs="Arial"/>
-              <w:color w:val="000000" w:themeColor="text1"/>
-              <w:sz w:val="22"/>
-              <w:szCs w:val="22"/>
-              <w:lang w:val="en-US"/>
-            </w:rPr>
-          </w:pPr>
-          <w:r>
-            <w:rPr>
-              <w:rFonts w:cs="Arial" w:ascii="Arial" w:hAnsi="Arial"/>
-              <w:color w:val="000000" w:themeColor="text1"/>
-              <w:sz w:val="22"/>
-              <w:szCs w:val="22"/>
-              <w:lang w:val="en-US"/>
-            </w:rPr>
-            <w:t>[5] Play-I - https://www.play-i.com/</w:t>
           </w:r>
         </w:p>
         <w:p>
@@ -4708,6 +3810,8 @@
       <w:pStyle w:val="Header"/>
       <w:tabs>
         <w:tab w:val="left" w:pos="2880" w:leader="none"/>
+        <w:tab w:val="center" w:pos="4252" w:leader="none"/>
+        <w:tab w:val="right" w:pos="8504" w:leader="none"/>
       </w:tabs>
       <w:rPr/>
     </w:pPr>
@@ -4814,6 +3918,8 @@
       </w:pPr>
       <w:rPr>
         <w:rFonts w:ascii="Wingdings" w:hAnsi="Wingdings" w:cs="Wingdings" w:hint="default"/>
+        <w:sz w:val="22"/>
+        <w:rFonts w:cs="Wingdings"/>
       </w:rPr>
     </w:lvl>
     <w:lvl w:ilvl="1">
@@ -4839,6 +3945,8 @@
       </w:pPr>
       <w:rPr>
         <w:rFonts w:ascii="Wingdings" w:hAnsi="Wingdings" w:cs="Wingdings" w:hint="default"/>
+        <w:sz w:val="22"/>
+        <w:rFonts w:cs="Wingdings"/>
       </w:rPr>
     </w:lvl>
     <w:lvl w:ilvl="3">
@@ -4851,6 +3959,7 @@
       </w:pPr>
       <w:rPr>
         <w:rFonts w:ascii="Symbol" w:hAnsi="Symbol" w:cs="Symbol" w:hint="default"/>
+        <w:rFonts w:cs="Symbol"/>
       </w:rPr>
     </w:lvl>
     <w:lvl w:ilvl="4">
@@ -4876,6 +3985,8 @@
       </w:pPr>
       <w:rPr>
         <w:rFonts w:ascii="Wingdings" w:hAnsi="Wingdings" w:cs="Wingdings" w:hint="default"/>
+        <w:sz w:val="22"/>
+        <w:rFonts w:cs="Wingdings"/>
       </w:rPr>
     </w:lvl>
     <w:lvl w:ilvl="6">
@@ -4888,6 +3999,7 @@
       </w:pPr>
       <w:rPr>
         <w:rFonts w:ascii="Symbol" w:hAnsi="Symbol" w:cs="Symbol" w:hint="default"/>
+        <w:rFonts w:cs="Symbol"/>
       </w:rPr>
     </w:lvl>
     <w:lvl w:ilvl="7">
@@ -4913,6 +4025,8 @@
       </w:pPr>
       <w:rPr>
         <w:rFonts w:ascii="Wingdings" w:hAnsi="Wingdings" w:cs="Wingdings" w:hint="default"/>
+        <w:sz w:val="22"/>
+        <w:rFonts w:cs="Wingdings"/>
       </w:rPr>
     </w:lvl>
   </w:abstractNum>
@@ -4927,6 +4041,8 @@
       </w:pPr>
       <w:rPr>
         <w:rFonts w:ascii="Wingdings" w:hAnsi="Wingdings" w:cs="Wingdings" w:hint="default"/>
+        <w:sz w:val="22"/>
+        <w:rFonts w:cs="Wingdings"/>
       </w:rPr>
     </w:lvl>
     <w:lvl w:ilvl="1">
@@ -4952,6 +4068,8 @@
       </w:pPr>
       <w:rPr>
         <w:rFonts w:ascii="Wingdings" w:hAnsi="Wingdings" w:cs="Wingdings" w:hint="default"/>
+        <w:sz w:val="22"/>
+        <w:rFonts w:cs="Wingdings"/>
       </w:rPr>
     </w:lvl>
     <w:lvl w:ilvl="3">
@@ -4964,6 +4082,7 @@
       </w:pPr>
       <w:rPr>
         <w:rFonts w:ascii="Symbol" w:hAnsi="Symbol" w:cs="Symbol" w:hint="default"/>
+        <w:rFonts w:cs="Symbol"/>
       </w:rPr>
     </w:lvl>
     <w:lvl w:ilvl="4">
@@ -4989,6 +4108,8 @@
       </w:pPr>
       <w:rPr>
         <w:rFonts w:ascii="Wingdings" w:hAnsi="Wingdings" w:cs="Wingdings" w:hint="default"/>
+        <w:sz w:val="22"/>
+        <w:rFonts w:cs="Wingdings"/>
       </w:rPr>
     </w:lvl>
     <w:lvl w:ilvl="6">
@@ -5001,6 +4122,7 @@
       </w:pPr>
       <w:rPr>
         <w:rFonts w:ascii="Symbol" w:hAnsi="Symbol" w:cs="Symbol" w:hint="default"/>
+        <w:rFonts w:cs="Symbol"/>
       </w:rPr>
     </w:lvl>
     <w:lvl w:ilvl="7">
@@ -5026,93 +4148,12 @@
       </w:pPr>
       <w:rPr>
         <w:rFonts w:ascii="Wingdings" w:hAnsi="Wingdings" w:cs="Wingdings" w:hint="default"/>
+        <w:sz w:val="22"/>
+        <w:rFonts w:cs="Wingdings"/>
       </w:rPr>
     </w:lvl>
   </w:abstractNum>
   <w:abstractNum w:abstractNumId="4">
-    <w:lvl w:ilvl="0">
-      <w:start w:val="1"/>
-      <w:numFmt w:val="decimal"/>
-      <w:lvlText w:val="%1)"/>
-      <w:lvlJc w:val="left"/>
-      <w:pPr>
-        <w:ind w:left="360" w:hanging="360"/>
-      </w:pPr>
-    </w:lvl>
-    <w:lvl w:ilvl="1">
-      <w:start w:val="1"/>
-      <w:numFmt w:val="lowerLetter"/>
-      <w:lvlText w:val="%2)"/>
-      <w:lvlJc w:val="left"/>
-      <w:pPr>
-        <w:ind w:left="720" w:hanging="360"/>
-      </w:pPr>
-    </w:lvl>
-    <w:lvl w:ilvl="2">
-      <w:start w:val="1"/>
-      <w:numFmt w:val="lowerRoman"/>
-      <w:lvlText w:val="%3)"/>
-      <w:lvlJc w:val="left"/>
-      <w:pPr>
-        <w:ind w:left="1080" w:hanging="360"/>
-      </w:pPr>
-    </w:lvl>
-    <w:lvl w:ilvl="3">
-      <w:start w:val="1"/>
-      <w:numFmt w:val="decimal"/>
-      <w:lvlText w:val="(%4)"/>
-      <w:lvlJc w:val="left"/>
-      <w:pPr>
-        <w:ind w:left="1440" w:hanging="360"/>
-      </w:pPr>
-    </w:lvl>
-    <w:lvl w:ilvl="4">
-      <w:start w:val="1"/>
-      <w:numFmt w:val="lowerLetter"/>
-      <w:lvlText w:val="(%5)"/>
-      <w:lvlJc w:val="left"/>
-      <w:pPr>
-        <w:ind w:left="1800" w:hanging="360"/>
-      </w:pPr>
-    </w:lvl>
-    <w:lvl w:ilvl="5">
-      <w:start w:val="1"/>
-      <w:numFmt w:val="lowerRoman"/>
-      <w:lvlText w:val="(%6)"/>
-      <w:lvlJc w:val="left"/>
-      <w:pPr>
-        <w:ind w:left="2160" w:hanging="360"/>
-      </w:pPr>
-    </w:lvl>
-    <w:lvl w:ilvl="6">
-      <w:start w:val="1"/>
-      <w:numFmt w:val="decimal"/>
-      <w:lvlText w:val="%7."/>
-      <w:lvlJc w:val="left"/>
-      <w:pPr>
-        <w:ind w:left="2520" w:hanging="360"/>
-      </w:pPr>
-    </w:lvl>
-    <w:lvl w:ilvl="7">
-      <w:start w:val="1"/>
-      <w:numFmt w:val="lowerLetter"/>
-      <w:lvlText w:val="%8."/>
-      <w:lvlJc w:val="left"/>
-      <w:pPr>
-        <w:ind w:left="2880" w:hanging="360"/>
-      </w:pPr>
-    </w:lvl>
-    <w:lvl w:ilvl="8">
-      <w:start w:val="1"/>
-      <w:numFmt w:val="lowerRoman"/>
-      <w:lvlText w:val="%9."/>
-      <w:lvlJc w:val="left"/>
-      <w:pPr>
-        <w:ind w:left="3240" w:hanging="360"/>
-      </w:pPr>
-    </w:lvl>
-  </w:abstractNum>
-  <w:abstractNum w:abstractNumId="5">
     <w:lvl w:ilvl="0">
       <w:start w:val="1"/>
       <w:numFmt w:val="none"/>
@@ -5242,9 +4283,6 @@
   </w:num>
   <w:num w:numId="4">
     <w:abstractNumId w:val="4"/>
-  </w:num>
-  <w:num w:numId="5">
-    <w:abstractNumId w:val="5"/>
   </w:num>
 </w:numbering>
 </file>
@@ -6000,6 +5038,50 @@
     <w:qFormat/>
     <w:rPr/>
   </w:style>
+  <w:style w:type="character" w:styleId="ListLabel2">
+    <w:name w:val="ListLabel 2"/>
+    <w:qFormat/>
+    <w:rPr>
+      <w:rFonts w:ascii="Arial" w:hAnsi="Arial" w:cs="Wingdings"/>
+      <w:sz w:val="22"/>
+    </w:rPr>
+  </w:style>
+  <w:style w:type="character" w:styleId="ListLabel3">
+    <w:name w:val="ListLabel 3"/>
+    <w:qFormat/>
+    <w:rPr>
+      <w:rFonts w:cs="Courier New"/>
+    </w:rPr>
+  </w:style>
+  <w:style w:type="character" w:styleId="ListLabel4">
+    <w:name w:val="ListLabel 4"/>
+    <w:qFormat/>
+    <w:rPr>
+      <w:rFonts w:cs="Symbol"/>
+    </w:rPr>
+  </w:style>
+  <w:style w:type="character" w:styleId="ListLabel5">
+    <w:name w:val="ListLabel 5"/>
+    <w:qFormat/>
+    <w:rPr>
+      <w:rFonts w:ascii="Arial" w:hAnsi="Arial" w:cs="Wingdings"/>
+      <w:sz w:val="22"/>
+    </w:rPr>
+  </w:style>
+  <w:style w:type="character" w:styleId="ListLabel6">
+    <w:name w:val="ListLabel 6"/>
+    <w:qFormat/>
+    <w:rPr>
+      <w:rFonts w:cs="Courier New"/>
+    </w:rPr>
+  </w:style>
+  <w:style w:type="character" w:styleId="ListLabel7">
+    <w:name w:val="ListLabel 7"/>
+    <w:qFormat/>
+    <w:rPr>
+      <w:rFonts w:cs="Symbol"/>
+    </w:rPr>
+  </w:style>
   <w:style w:type="paragraph" w:styleId="Heading">
     <w:name w:val="Heading"/>
     <w:basedOn w:val="Normal"/>
@@ -6273,7 +5355,6 @@
     <w:unhideWhenUsed/>
     <w:qFormat/>
     <w:pPr>
-      <w:pBdr/>
       <w:spacing w:before="0" w:after="400"/>
     </w:pPr>
     <w:rPr>

</xml_diff>